<commit_message>
Update assy doc and figure 2 png
</commit_message>
<xml_diff>
--- a/projects/RoboRio/RoboRioExpansionBoard/Huskie 2 Assembly.docx
+++ b/projects/RoboRio/RoboRioExpansionBoard/Huskie 2 Assembly.docx
@@ -1,12 +1,14 @@
 
 <file path=word/document.xml><?xml version="1.0" encoding="utf-8"?>
-<w:document xmlns:wpc="http://schemas.microsoft.com/office/word/2010/wordprocessingCanvas" xmlns:mc="http://schemas.openxmlformats.org/markup-compatibility/2006" xmlns:o="urn:schemas-microsoft-com:office:office" xmlns:r="http://schemas.openxmlformats.org/officeDocument/2006/relationships" xmlns:m="http://schemas.openxmlformats.org/officeDocument/2006/math" xmlns:v="urn:schemas-microsoft-com:vml" xmlns:wp14="http://schemas.microsoft.com/office/word/2010/wordprocessingDrawing" xmlns:wp="http://schemas.openxmlformats.org/drawingml/2006/wordprocessingDrawing" xmlns:w10="urn:schemas-microsoft-com:office:word" xmlns:w="http://schemas.openxmlformats.org/wordprocessingml/2006/main" xmlns:w14="http://schemas.microsoft.com/office/word/2010/wordml" xmlns:w15="http://schemas.microsoft.com/office/word/2012/wordml" xmlns:wpg="http://schemas.microsoft.com/office/word/2010/wordprocessingGroup" xmlns:wpi="http://schemas.microsoft.com/office/word/2010/wordprocessingInk" xmlns:wne="http://schemas.microsoft.com/office/word/2006/wordml" xmlns:wps="http://schemas.microsoft.com/office/word/2010/wordprocessingShape" mc:Ignorable="w14 w15 wp14">
+<w:document xmlns:wpc="http://schemas.microsoft.com/office/word/2010/wordprocessingCanvas" xmlns:mc="http://schemas.openxmlformats.org/markup-compatibility/2006" xmlns:o="urn:schemas-microsoft-com:office:office" xmlns:r="http://schemas.openxmlformats.org/officeDocument/2006/relationships" xmlns:m="http://schemas.openxmlformats.org/officeDocument/2006/math" xmlns:v="urn:schemas-microsoft-com:vml" xmlns:wp14="http://schemas.microsoft.com/office/word/2010/wordprocessingDrawing" xmlns:wp="http://schemas.openxmlformats.org/drawingml/2006/wordprocessingDrawing" xmlns:w10="urn:schemas-microsoft-com:office:word" xmlns:w="http://schemas.openxmlformats.org/wordprocessingml/2006/main" xmlns:w14="http://schemas.microsoft.com/office/word/2010/wordml" xmlns:wpg="http://schemas.microsoft.com/office/word/2010/wordprocessingGroup" xmlns:wpi="http://schemas.microsoft.com/office/word/2010/wordprocessingInk" xmlns:wne="http://schemas.microsoft.com/office/word/2006/wordml" xmlns:wps="http://schemas.microsoft.com/office/word/2010/wordprocessingShape" mc:Ignorable="w14 wp14">
   <w:body>
     <w:p>
       <w:pPr>
         <w:pStyle w:val="Title"/>
         <w:jc w:val="center"/>
       </w:pPr>
+      <w:bookmarkStart w:id="0" w:name="_GoBack"/>
+      <w:bookmarkEnd w:id="0"/>
       <w:r>
         <w:t xml:space="preserve">Huskie 2.0 </w:t>
       </w:r>
@@ -18,6 +20,29 @@
       </w:pPr>
       <w:r>
         <w:t>Assembly Instructions</w:t>
+      </w:r>
+    </w:p>
+    <w:p>
+      <w:pPr>
+        <w:pStyle w:val="Title"/>
+        <w:jc w:val="center"/>
+      </w:pPr>
+      <w:proofErr w:type="spellStart"/>
+      <w:r>
+        <w:t>Verison</w:t>
+      </w:r>
+      <w:proofErr w:type="spellEnd"/>
+      <w:r>
+        <w:t xml:space="preserve"> 1.0, </w:t>
+      </w:r>
+      <w:r>
+        <w:t>2/</w:t>
+      </w:r>
+      <w:r>
+        <w:t>8</w:t>
+      </w:r>
+      <w:r>
+        <w:t>/2015</w:t>
       </w:r>
     </w:p>
     <w:p/>
@@ -133,30 +158,6 @@
       </w:pPr>
       <w:r>
         <w:t>C14</w:t>
-      </w:r>
-    </w:p>
-    <w:p>
-      <w:pPr>
-        <w:pStyle w:val="ListParagraph"/>
-        <w:numPr>
-          <w:ilvl w:val="1"/>
-          <w:numId w:val="1"/>
-        </w:numPr>
-      </w:pPr>
-      <w:r>
-        <w:t xml:space="preserve">  </w:t>
-      </w:r>
-      <w:r>
-        <w:t xml:space="preserve">SW2 is installed </w:t>
-      </w:r>
-      <w:r>
-        <w:t xml:space="preserve">with the orientation </w:t>
-      </w:r>
-      <w:r>
-        <w:t>shown</w:t>
-      </w:r>
-      <w:r>
-        <w:t>, with the switch numbering aligned with the board’s silkscreen markings.</w:t>
       </w:r>
     </w:p>
     <w:p>
@@ -232,7 +233,7 @@
                     </pic:cNvPicPr>
                   </pic:nvPicPr>
                   <pic:blipFill>
-                    <a:blip r:embed="rId6">
+                    <a:blip r:embed="rId7">
                       <a:extLst>
                         <a:ext uri="{28A0092B-C50C-407E-A947-70E740481C1C}">
                           <a14:useLocalDpi xmlns:a14="http://schemas.microsoft.com/office/drawing/2010/main" val="0"/>
@@ -275,19 +276,32 @@
         <w:pStyle w:val="Caption"/>
         <w:jc w:val="center"/>
       </w:pPr>
-      <w:bookmarkStart w:id="0" w:name="_Ref442518006"/>
+      <w:bookmarkStart w:id="1" w:name="_Ref442518006"/>
       <w:r>
         <w:t xml:space="preserve">Figure </w:t>
       </w:r>
-      <w:fldSimple w:instr=" SEQ Figure \* ARABIC ">
-        <w:r>
-          <w:rPr>
-            <w:noProof/>
-          </w:rPr>
-          <w:t>1</w:t>
-        </w:r>
-      </w:fldSimple>
-      <w:bookmarkEnd w:id="0"/>
+      <w:r>
+        <w:fldChar w:fldCharType="begin"/>
+      </w:r>
+      <w:r>
+        <w:instrText xml:space="preserve"> SEQ Figure \* ARABIC </w:instrText>
+      </w:r>
+      <w:r>
+        <w:fldChar w:fldCharType="separate"/>
+      </w:r>
+      <w:r>
+        <w:rPr>
+          <w:noProof/>
+        </w:rPr>
+        <w:t>1</w:t>
+      </w:r>
+      <w:r>
+        <w:rPr>
+          <w:noProof/>
+        </w:rPr>
+        <w:fldChar w:fldCharType="end"/>
+      </w:r>
+      <w:bookmarkEnd w:id="1"/>
       <w:r>
         <w:t>, SW2</w:t>
       </w:r>
@@ -298,21 +312,7 @@
         <w:t xml:space="preserve"> Orientation</w:t>
       </w:r>
     </w:p>
-    <w:p>
-      <w:pPr>
-        <w:pStyle w:val="ListParagraph"/>
-        <w:ind w:left="792"/>
-      </w:pPr>
-    </w:p>
-    <w:p>
-      <w:pPr>
-        <w:pStyle w:val="ListParagraph"/>
-        <w:ind w:left="792"/>
-      </w:pPr>
-      <w:r>
-        <w:br w:type="page"/>
-      </w:r>
-    </w:p>
+    <w:p/>
     <w:p>
       <w:pPr>
         <w:pStyle w:val="ListParagraph"/>
@@ -322,7 +322,6 @@
         </w:numPr>
       </w:pPr>
       <w:r>
-        <w:lastRenderedPageBreak/>
         <w:t>PTH Assembly</w:t>
       </w:r>
       <w:r>
@@ -334,38 +333,134 @@
         <w:pStyle w:val="ListParagraph"/>
         <w:ind w:left="360"/>
       </w:pPr>
-      <w:r>
-        <w:t>Header pins are arranged in sets of 3 rows.  Pins must be parallel in final assembly to allow proper connection of 3-pin mating connectors.  Use a jig if necessary to maintain parallelism.</w:t>
-      </w:r>
-    </w:p>
-    <w:p>
-      <w:pPr>
-        <w:pStyle w:val="ListParagraph"/>
-        <w:ind w:left="360"/>
-      </w:pPr>
-    </w:p>
-    <w:p>
-      <w:pPr>
-        <w:pStyle w:val="ListParagraph"/>
-        <w:ind w:left="360"/>
-      </w:pPr>
-      <w:r>
-        <w:t xml:space="preserve">There are </w:t>
-      </w:r>
-      <w:proofErr w:type="spellStart"/>
-      <w:r>
-        <w:t>qyt</w:t>
-      </w:r>
-      <w:proofErr w:type="spellEnd"/>
-      <w:r>
-        <w:t xml:space="preserve"> 3 36-pin header strips on the BOM.  They are separated into smaller headers as follows for installation on the PCB.  </w:t>
-      </w:r>
     </w:p>
     <w:p>
       <w:pPr>
         <w:pStyle w:val="ListParagraph"/>
         <w:numPr>
           <w:ilvl w:val="1"/>
+          <w:numId w:val="1"/>
+        </w:numPr>
+        <w:ind w:left="360"/>
+      </w:pPr>
+      <w:r>
+        <w:t xml:space="preserve">  SW2 is installed with the orientation shown</w:t>
+      </w:r>
+      <w:r>
+        <w:t xml:space="preserve"> in </w:t>
+      </w:r>
+      <w:r>
+        <w:fldChar w:fldCharType="begin"/>
+      </w:r>
+      <w:r>
+        <w:instrText xml:space="preserve"> REF _Ref442518006 \h </w:instrText>
+      </w:r>
+      <w:r>
+        <w:fldChar w:fldCharType="separate"/>
+      </w:r>
+      <w:r>
+        <w:t xml:space="preserve">Figure </w:t>
+      </w:r>
+      <w:r>
+        <w:rPr>
+          <w:noProof/>
+        </w:rPr>
+        <w:t>1</w:t>
+      </w:r>
+      <w:r>
+        <w:fldChar w:fldCharType="end"/>
+      </w:r>
+      <w:r>
+        <w:t>,</w:t>
+      </w:r>
+      <w:r>
+        <w:t xml:space="preserve"> </w:t>
+      </w:r>
+      <w:proofErr w:type="gramStart"/>
+      <w:r>
+        <w:t>above,</w:t>
+      </w:r>
+      <w:proofErr w:type="gramEnd"/>
+      <w:r>
+        <w:t xml:space="preserve"> with the switch numbering aligned with the board’s silkscreen </w:t>
+      </w:r>
+      <w:r>
+        <w:t xml:space="preserve">number </w:t>
+      </w:r>
+      <w:r>
+        <w:t>markings.</w:t>
+      </w:r>
+    </w:p>
+    <w:p>
+      <w:pPr>
+        <w:pStyle w:val="ListParagraph"/>
+        <w:ind w:left="360"/>
+      </w:pPr>
+    </w:p>
+    <w:p>
+      <w:pPr>
+        <w:pStyle w:val="ListParagraph"/>
+        <w:numPr>
+          <w:ilvl w:val="1"/>
+          <w:numId w:val="1"/>
+        </w:numPr>
+        <w:ind w:left="360"/>
+      </w:pPr>
+      <w:r>
+        <w:t>Header pin</w:t>
+      </w:r>
+      <w:r>
+        <w:t>s are arranged in sets of 3</w:t>
+      </w:r>
+      <w:r>
+        <w:t xml:space="preserve">.  Pins must be parallel in final assembly to allow proper connection of </w:t>
+      </w:r>
+      <w:r>
+        <w:t xml:space="preserve">individual </w:t>
+      </w:r>
+      <w:r>
+        <w:t>3-pin mating connectors</w:t>
+      </w:r>
+      <w:r>
+        <w:t xml:space="preserve"> (each square pin is pin 1 of a 3-pin connection)</w:t>
+      </w:r>
+      <w:r>
+        <w:t>.  Use a jig if necessary to maintain parallelism.</w:t>
+      </w:r>
+    </w:p>
+    <w:p>
+      <w:pPr>
+        <w:pStyle w:val="ListParagraph"/>
+        <w:ind w:left="360"/>
+      </w:pPr>
+    </w:p>
+    <w:p>
+      <w:pPr>
+        <w:pStyle w:val="ListParagraph"/>
+        <w:keepNext/>
+        <w:keepLines/>
+        <w:ind w:left="360"/>
+      </w:pPr>
+      <w:r>
+        <w:lastRenderedPageBreak/>
+        <w:t xml:space="preserve">There are </w:t>
+      </w:r>
+      <w:proofErr w:type="spellStart"/>
+      <w:r>
+        <w:t>qyt</w:t>
+      </w:r>
+      <w:proofErr w:type="spellEnd"/>
+      <w:r>
+        <w:t xml:space="preserve"> 3 36-pin header strips on the BOM.  They are separated into smaller headers as follows for installation on the PCB.  </w:t>
+      </w:r>
+    </w:p>
+    <w:p>
+      <w:pPr>
+        <w:pStyle w:val="ListParagraph"/>
+        <w:keepNext/>
+        <w:keepLines/>
+        <w:numPr>
+          <w:ilvl w:val="2"/>
           <w:numId w:val="1"/>
         </w:numPr>
       </w:pPr>
@@ -387,7 +482,7 @@
         <mc:AlternateContent>
           <mc:Choice Requires="wps">
             <w:drawing>
-              <wp:inline distT="0" distB="0" distL="0" distR="0" wp14:anchorId="023FC1E4" wp14:editId="62FDF2AF">
+              <wp:inline distT="0" distB="0" distL="0" distR="0" wp14:anchorId="2B1F4862" wp14:editId="6A2894D1">
                 <wp:extent cx="274320" cy="281940"/>
                 <wp:effectExtent l="0" t="0" r="11430" b="22860"/>
                 <wp:docPr id="217" name="Text Box 2"/>
@@ -440,7 +535,7 @@
           </mc:Choice>
           <mc:Fallback>
             <w:pict>
-              <v:shapetype w14:anchorId="023FC1E4" id="_x0000_t202" coordsize="21600,21600" o:spt="202" path="m,l,21600r21600,l21600,xe">
+              <v:shapetype id="_x0000_t202" coordsize="21600,21600" o:spt="202" path="m,l,21600r21600,l21600,xe">
                 <v:stroke joinstyle="miter"/>
                 <v:path gradientshapeok="t" o:connecttype="rect"/>
               </v:shapetype>
@@ -464,14 +559,18 @@
     <w:p>
       <w:pPr>
         <w:pStyle w:val="ListParagraph"/>
+        <w:keepNext/>
+        <w:keepLines/>
         <w:ind w:left="360"/>
       </w:pPr>
     </w:p>
     <w:p>
       <w:pPr>
         <w:pStyle w:val="ListParagraph"/>
+        <w:keepNext/>
+        <w:keepLines/>
         <w:numPr>
-          <w:ilvl w:val="1"/>
+          <w:ilvl w:val="2"/>
           <w:numId w:val="1"/>
         </w:numPr>
       </w:pPr>
@@ -482,16 +581,15 @@
     <w:p>
       <w:pPr>
         <w:pStyle w:val="ListParagraph"/>
+        <w:keepNext/>
+        <w:keepLines/>
         <w:numPr>
           <w:ilvl w:val="0"/>
           <w:numId w:val="2"/>
         </w:numPr>
       </w:pPr>
       <w:r>
-        <w:t>Separate</w:t>
-      </w:r>
-      <w:r>
-        <w:t xml:space="preserve"> into </w:t>
+        <w:t xml:space="preserve">Separate into </w:t>
       </w:r>
       <w:proofErr w:type="spellStart"/>
       <w:r>
@@ -511,7 +609,7 @@
         <mc:AlternateContent>
           <mc:Choice Requires="wps">
             <w:drawing>
-              <wp:inline distT="0" distB="0" distL="0" distR="0" wp14:anchorId="32205265" wp14:editId="1D05CA21">
+              <wp:inline distT="0" distB="0" distL="0" distR="0" wp14:anchorId="31E1FF20" wp14:editId="4605495D">
                 <wp:extent cx="274320" cy="259080"/>
                 <wp:effectExtent l="0" t="0" r="11430" b="26670"/>
                 <wp:docPr id="4" name="Text Box 2"/>
@@ -564,7 +662,7 @@
           </mc:Choice>
           <mc:Fallback>
             <w:pict>
-              <v:shape w14:anchorId="32205265" id="_x0000_s1027" type="#_x0000_t202" style="width:21.6pt;height:20.4pt;visibility:visible;mso-wrap-style:square;mso-left-percent:-10001;mso-top-percent:-10001;mso-position-horizontal:absolute;mso-position-horizontal-relative:char;mso-position-vertical:absolute;mso-position-vertical-relative:line;mso-left-percent:-10001;mso-top-percent:-10001;v-text-anchor:top" o:gfxdata="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">
+              <v:shape id="_x0000_s1027" type="#_x0000_t202" style="width:21.6pt;height:20.4pt;visibility:visible;mso-wrap-style:square;mso-left-percent:-10001;mso-top-percent:-10001;mso-position-horizontal:absolute;mso-position-horizontal-relative:char;mso-position-vertical:absolute;mso-position-vertical-relative:line;mso-left-percent:-10001;mso-top-percent:-10001;v-text-anchor:top" o:gfxdata="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">
                 <v:textbox>
                   <w:txbxContent>
                     <w:p>
@@ -584,6 +682,8 @@
     <w:p>
       <w:pPr>
         <w:pStyle w:val="ListParagraph"/>
+        <w:keepNext/>
+        <w:keepLines/>
         <w:numPr>
           <w:ilvl w:val="0"/>
           <w:numId w:val="2"/>
@@ -607,7 +707,7 @@
         <mc:AlternateContent>
           <mc:Choice Requires="wps">
             <w:drawing>
-              <wp:inline distT="0" distB="0" distL="0" distR="0" wp14:anchorId="38137BF8" wp14:editId="5E87B075">
+              <wp:inline distT="0" distB="0" distL="0" distR="0" wp14:anchorId="53DC4D59" wp14:editId="459043FF">
                 <wp:extent cx="274320" cy="259080"/>
                 <wp:effectExtent l="0" t="0" r="11430" b="26670"/>
                 <wp:docPr id="5" name="Text Box 2"/>
@@ -660,7 +760,7 @@
           </mc:Choice>
           <mc:Fallback>
             <w:pict>
-              <v:shape w14:anchorId="38137BF8" id="_x0000_s1028" type="#_x0000_t202" style="width:21.6pt;height:20.4pt;visibility:visible;mso-wrap-style:square;mso-left-percent:-10001;mso-top-percent:-10001;mso-position-horizontal:absolute;mso-position-horizontal-relative:char;mso-position-vertical:absolute;mso-position-vertical-relative:line;mso-left-percent:-10001;mso-top-percent:-10001;v-text-anchor:top" o:gfxdata="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">
+              <v:shape id="_x0000_s1028" type="#_x0000_t202" style="width:21.6pt;height:20.4pt;visibility:visible;mso-wrap-style:square;mso-left-percent:-10001;mso-top-percent:-10001;mso-position-horizontal:absolute;mso-position-horizontal-relative:char;mso-position-vertical:absolute;mso-position-vertical-relative:line;mso-left-percent:-10001;mso-top-percent:-10001;v-text-anchor:top" o:gfxdata="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">
                 <v:textbox>
                   <w:txbxContent>
                     <w:p>
@@ -683,8 +783,18 @@
     <w:p>
       <w:pPr>
         <w:pStyle w:val="ListParagraph"/>
+        <w:keepNext/>
+        <w:keepLines/>
+        <w:ind w:left="1512"/>
+      </w:pPr>
+    </w:p>
+    <w:p>
+      <w:pPr>
+        <w:pStyle w:val="ListParagraph"/>
+        <w:keepNext/>
+        <w:keepLines/>
         <w:numPr>
-          <w:ilvl w:val="1"/>
+          <w:ilvl w:val="2"/>
           <w:numId w:val="1"/>
         </w:numPr>
       </w:pPr>
@@ -695,6 +805,8 @@
     <w:p>
       <w:pPr>
         <w:pStyle w:val="ListParagraph"/>
+        <w:keepNext/>
+        <w:keepLines/>
         <w:numPr>
           <w:ilvl w:val="0"/>
           <w:numId w:val="2"/>
@@ -718,7 +830,7 @@
         <mc:AlternateContent>
           <mc:Choice Requires="wps">
             <w:drawing>
-              <wp:inline distT="0" distB="0" distL="0" distR="0" wp14:anchorId="20E1FBEC" wp14:editId="188A430F">
+              <wp:inline distT="0" distB="0" distL="0" distR="0" wp14:anchorId="4A8D605B" wp14:editId="2CB67148">
                 <wp:extent cx="274320" cy="259080"/>
                 <wp:effectExtent l="0" t="0" r="11430" b="26670"/>
                 <wp:docPr id="6" name="Text Box 2"/>
@@ -771,7 +883,7 @@
           </mc:Choice>
           <mc:Fallback>
             <w:pict>
-              <v:shape w14:anchorId="20E1FBEC" id="_x0000_s1029" type="#_x0000_t202" style="width:21.6pt;height:20.4pt;visibility:visible;mso-wrap-style:square;mso-left-percent:-10001;mso-top-percent:-10001;mso-position-horizontal:absolute;mso-position-horizontal-relative:char;mso-position-vertical:absolute;mso-position-vertical-relative:line;mso-left-percent:-10001;mso-top-percent:-10001;v-text-anchor:top" o:gfxdata="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">
+              <v:shape id="_x0000_s1029" type="#_x0000_t202" style="width:21.6pt;height:20.4pt;visibility:visible;mso-wrap-style:square;mso-left-percent:-10001;mso-top-percent:-10001;mso-position-horizontal:absolute;mso-position-horizontal-relative:char;mso-position-vertical:absolute;mso-position-vertical-relative:line;mso-left-percent:-10001;mso-top-percent:-10001;v-text-anchor:top" o:gfxdata="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">
                 <v:textbox>
                   <w:txbxContent>
                     <w:p>
@@ -791,6 +903,8 @@
     <w:p>
       <w:pPr>
         <w:pStyle w:val="ListParagraph"/>
+        <w:keepNext/>
+        <w:keepLines/>
         <w:numPr>
           <w:ilvl w:val="0"/>
           <w:numId w:val="2"/>
@@ -814,7 +928,7 @@
         <mc:AlternateContent>
           <mc:Choice Requires="wps">
             <w:drawing>
-              <wp:inline distT="0" distB="0" distL="0" distR="0" wp14:anchorId="20E1FBEC" wp14:editId="188A430F">
+              <wp:inline distT="0" distB="0" distL="0" distR="0" wp14:anchorId="6E24920C" wp14:editId="0C03CDB9">
                 <wp:extent cx="274320" cy="259080"/>
                 <wp:effectExtent l="0" t="0" r="11430" b="26670"/>
                 <wp:docPr id="7" name="Text Box 2"/>
@@ -867,7 +981,7 @@
           </mc:Choice>
           <mc:Fallback>
             <w:pict>
-              <v:shape w14:anchorId="20E1FBEC" id="_x0000_s1030" type="#_x0000_t202" style="width:21.6pt;height:20.4pt;visibility:visible;mso-wrap-style:square;mso-left-percent:-10001;mso-top-percent:-10001;mso-position-horizontal:absolute;mso-position-horizontal-relative:char;mso-position-vertical:absolute;mso-position-vertical-relative:line;mso-left-percent:-10001;mso-top-percent:-10001;v-text-anchor:top" o:gfxdata="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">
+              <v:shape id="_x0000_s1030" type="#_x0000_t202" style="width:21.6pt;height:20.4pt;visibility:visible;mso-wrap-style:square;mso-left-percent:-10001;mso-top-percent:-10001;mso-position-horizontal:absolute;mso-position-horizontal-relative:char;mso-position-vertical:absolute;mso-position-vertical-relative:line;mso-left-percent:-10001;mso-top-percent:-10001;v-text-anchor:top" o:gfxdata="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">
                 <v:textbox>
                   <w:txbxContent>
                     <w:p>
@@ -887,6 +1001,8 @@
     <w:p>
       <w:pPr>
         <w:pStyle w:val="ListParagraph"/>
+        <w:keepNext/>
+        <w:keepLines/>
         <w:numPr>
           <w:ilvl w:val="0"/>
           <w:numId w:val="2"/>
@@ -902,7 +1018,7 @@
         <mc:AlternateContent>
           <mc:Choice Requires="wps">
             <w:drawing>
-              <wp:inline distT="0" distB="0" distL="0" distR="0" wp14:anchorId="20E1FBEC" wp14:editId="188A430F">
+              <wp:inline distT="0" distB="0" distL="0" distR="0" wp14:anchorId="08F7F353" wp14:editId="2B3E64B6">
                 <wp:extent cx="274320" cy="259080"/>
                 <wp:effectExtent l="0" t="0" r="11430" b="26670"/>
                 <wp:docPr id="8" name="Text Box 2"/>
@@ -955,7 +1071,7 @@
           </mc:Choice>
           <mc:Fallback>
             <w:pict>
-              <v:shape w14:anchorId="20E1FBEC" id="_x0000_s1031" type="#_x0000_t202" style="width:21.6pt;height:20.4pt;visibility:visible;mso-wrap-style:square;mso-left-percent:-10001;mso-top-percent:-10001;mso-position-horizontal:absolute;mso-position-horizontal-relative:char;mso-position-vertical:absolute;mso-position-vertical-relative:line;mso-left-percent:-10001;mso-top-percent:-10001;v-text-anchor:top" o:gfxdata="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">
+              <v:shape id="_x0000_s1031" type="#_x0000_t202" style="width:21.6pt;height:20.4pt;visibility:visible;mso-wrap-style:square;mso-left-percent:-10001;mso-top-percent:-10001;mso-position-horizontal:absolute;mso-position-horizontal-relative:char;mso-position-vertical:absolute;mso-position-vertical-relative:line;mso-left-percent:-10001;mso-top-percent:-10001;v-text-anchor:top" o:gfxdata="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">
                 <v:textbox>
                   <w:txbxContent>
                     <w:p>
@@ -982,9 +1098,9 @@
         </w:rPr>
         <w:drawing>
           <wp:inline distT="0" distB="0" distL="0" distR="0">
-            <wp:extent cx="4876220" cy="4162626"/>
-            <wp:effectExtent l="0" t="0" r="635" b="9525"/>
-            <wp:docPr id="9" name="Picture 9"/>
+            <wp:extent cx="4939376" cy="4560359"/>
+            <wp:effectExtent l="0" t="0" r="0" b="0"/>
+            <wp:docPr id="1" name="Picture 1"/>
             <wp:cNvGraphicFramePr>
               <a:graphicFrameLocks xmlns:a="http://schemas.openxmlformats.org/drawingml/2006/main" noChangeAspect="1"/>
             </wp:cNvGraphicFramePr>
@@ -992,13 +1108,13 @@
               <a:graphicData uri="http://schemas.openxmlformats.org/drawingml/2006/picture">
                 <pic:pic xmlns:pic="http://schemas.openxmlformats.org/drawingml/2006/picture">
                   <pic:nvPicPr>
-                    <pic:cNvPr id="0" name="Picture 4"/>
+                    <pic:cNvPr id="0" name="Picture 1"/>
                     <pic:cNvPicPr>
                       <a:picLocks noChangeAspect="1" noChangeArrowheads="1"/>
                     </pic:cNvPicPr>
                   </pic:nvPicPr>
                   <pic:blipFill>
-                    <a:blip r:embed="rId7">
+                    <a:blip r:embed="rId8">
                       <a:extLst>
                         <a:ext uri="{28A0092B-C50C-407E-A947-70E740481C1C}">
                           <a14:useLocalDpi xmlns:a14="http://schemas.microsoft.com/office/drawing/2010/main" val="0"/>
@@ -1013,7 +1129,7 @@
                   <pic:spPr bwMode="auto">
                     <a:xfrm>
                       <a:off x="0" y="0"/>
-                      <a:ext cx="4881901" cy="4167475"/>
+                      <a:ext cx="4961059" cy="4580379"/>
                     </a:xfrm>
                     <a:prstGeom prst="rect">
                       <a:avLst/>
@@ -1038,14 +1154,27 @@
       <w:r>
         <w:t xml:space="preserve">Figure </w:t>
       </w:r>
-      <w:fldSimple w:instr=" SEQ Figure \* ARABIC ">
-        <w:r>
-          <w:rPr>
-            <w:noProof/>
-          </w:rPr>
-          <w:t>2</w:t>
-        </w:r>
-      </w:fldSimple>
+      <w:r>
+        <w:fldChar w:fldCharType="begin"/>
+      </w:r>
+      <w:r>
+        <w:instrText xml:space="preserve"> SEQ Figure \* ARABIC </w:instrText>
+      </w:r>
+      <w:r>
+        <w:fldChar w:fldCharType="separate"/>
+      </w:r>
+      <w:r>
+        <w:rPr>
+          <w:noProof/>
+        </w:rPr>
+        <w:t>2</w:t>
+      </w:r>
+      <w:r>
+        <w:rPr>
+          <w:noProof/>
+        </w:rPr>
+        <w:fldChar w:fldCharType="end"/>
+      </w:r>
       <w:r>
         <w:t>, Header Placement</w:t>
       </w:r>
@@ -1060,13 +1189,7 @@
       </w:pPr>
       <w:r>
         <w:lastRenderedPageBreak/>
-        <w:t xml:space="preserve">PTH Assembly – </w:t>
-      </w:r>
-      <w:r>
-        <w:t>Second</w:t>
-      </w:r>
-      <w:r>
-        <w:t>ary Side</w:t>
+        <w:t>PTH Assembly – Secondary Side</w:t>
       </w:r>
     </w:p>
     <w:p>
@@ -1086,8 +1209,6 @@
       <w:r>
         <w:t>J1 is installed on the secondary with the key oriented as shown below.  It must be installed perpendicular to and flush with the PCB.</w:t>
       </w:r>
-      <w:bookmarkStart w:id="1" w:name="_GoBack"/>
-      <w:bookmarkEnd w:id="1"/>
     </w:p>
     <w:p/>
     <w:p>
@@ -1116,7 +1237,7 @@
                     </pic:cNvPicPr>
                   </pic:nvPicPr>
                   <pic:blipFill>
-                    <a:blip r:embed="rId8">
+                    <a:blip r:embed="rId9">
                       <a:extLst>
                         <a:ext uri="{28A0092B-C50C-407E-A947-70E740481C1C}">
                           <a14:useLocalDpi xmlns:a14="http://schemas.microsoft.com/office/drawing/2010/main" val="0"/>
@@ -1159,8 +1280,8 @@
 </file>
 
 <file path=word/numbering.xml><?xml version="1.0" encoding="utf-8"?>
-<w:numbering xmlns:wpc="http://schemas.microsoft.com/office/word/2010/wordprocessingCanvas" xmlns:mc="http://schemas.openxmlformats.org/markup-compatibility/2006" xmlns:o="urn:schemas-microsoft-com:office:office" xmlns:r="http://schemas.openxmlformats.org/officeDocument/2006/relationships" xmlns:m="http://schemas.openxmlformats.org/officeDocument/2006/math" xmlns:v="urn:schemas-microsoft-com:vml" xmlns:wp14="http://schemas.microsoft.com/office/word/2010/wordprocessingDrawing" xmlns:wp="http://schemas.openxmlformats.org/drawingml/2006/wordprocessingDrawing" xmlns:w10="urn:schemas-microsoft-com:office:word" xmlns:w="http://schemas.openxmlformats.org/wordprocessingml/2006/main" xmlns:w14="http://schemas.microsoft.com/office/word/2010/wordml" xmlns:w15="http://schemas.microsoft.com/office/word/2012/wordml" xmlns:wpg="http://schemas.microsoft.com/office/word/2010/wordprocessingGroup" xmlns:wpi="http://schemas.microsoft.com/office/word/2010/wordprocessingInk" xmlns:wne="http://schemas.microsoft.com/office/word/2006/wordml" xmlns:wps="http://schemas.microsoft.com/office/word/2010/wordprocessingShape" mc:Ignorable="w14 w15 wp14">
-  <w:abstractNum w:abstractNumId="0" w15:restartNumberingAfterBreak="0">
+<w:numbering xmlns:wpc="http://schemas.microsoft.com/office/word/2010/wordprocessingCanvas" xmlns:mc="http://schemas.openxmlformats.org/markup-compatibility/2006" xmlns:o="urn:schemas-microsoft-com:office:office" xmlns:r="http://schemas.openxmlformats.org/officeDocument/2006/relationships" xmlns:m="http://schemas.openxmlformats.org/officeDocument/2006/math" xmlns:v="urn:schemas-microsoft-com:vml" xmlns:wp14="http://schemas.microsoft.com/office/word/2010/wordprocessingDrawing" xmlns:wp="http://schemas.openxmlformats.org/drawingml/2006/wordprocessingDrawing" xmlns:w10="urn:schemas-microsoft-com:office:word" xmlns:w="http://schemas.openxmlformats.org/wordprocessingml/2006/main" xmlns:w14="http://schemas.microsoft.com/office/word/2010/wordml" xmlns:wpg="http://schemas.microsoft.com/office/word/2010/wordprocessingGroup" xmlns:wpi="http://schemas.microsoft.com/office/word/2010/wordprocessingInk" xmlns:wne="http://schemas.microsoft.com/office/word/2006/wordml" xmlns:wps="http://schemas.microsoft.com/office/word/2010/wordprocessingShape" mc:Ignorable="w14 wp14">
+  <w:abstractNum w:abstractNumId="0">
     <w:nsid w:val="0DC16A58"/>
     <w:multiLevelType w:val="hybridMultilevel"/>
     <w:tmpl w:val="E8E08896"/>
@@ -1273,7 +1394,7 @@
       </w:rPr>
     </w:lvl>
   </w:abstractNum>
-  <w:abstractNum w:abstractNumId="1" w15:restartNumberingAfterBreak="0">
+  <w:abstractNum w:abstractNumId="1">
     <w:nsid w:val="5D5F537C"/>
     <w:multiLevelType w:val="multilevel"/>
     <w:tmpl w:val="0409001F"/>
@@ -1369,7 +1490,7 @@
 </file>
 
 <file path=word/styles.xml><?xml version="1.0" encoding="utf-8"?>
-<w:styles xmlns:mc="http://schemas.openxmlformats.org/markup-compatibility/2006" xmlns:r="http://schemas.openxmlformats.org/officeDocument/2006/relationships" xmlns:w="http://schemas.openxmlformats.org/wordprocessingml/2006/main" xmlns:w14="http://schemas.microsoft.com/office/word/2010/wordml" xmlns:w15="http://schemas.microsoft.com/office/word/2012/wordml" mc:Ignorable="w14 w15">
+<w:styles xmlns:mc="http://schemas.openxmlformats.org/markup-compatibility/2006" xmlns:r="http://schemas.openxmlformats.org/officeDocument/2006/relationships" xmlns:w="http://schemas.openxmlformats.org/wordprocessingml/2006/main" xmlns:w14="http://schemas.microsoft.com/office/word/2010/wordml" mc:Ignorable="w14">
   <w:docDefaults>
     <w:rPrDefault>
       <w:rPr>
@@ -1385,378 +1506,144 @@
       </w:pPr>
     </w:pPrDefault>
   </w:docDefaults>
-  <w:latentStyles w:defLockedState="0" w:defUIPriority="99" w:defSemiHidden="0" w:defUnhideWhenUsed="0" w:defQFormat="0" w:count="371">
-    <w:lsdException w:name="Normal" w:uiPriority="0" w:qFormat="1"/>
-    <w:lsdException w:name="heading 1" w:uiPriority="9" w:qFormat="1"/>
-    <w:lsdException w:name="heading 2" w:semiHidden="1" w:uiPriority="9" w:unhideWhenUsed="1" w:qFormat="1"/>
-    <w:lsdException w:name="heading 3" w:semiHidden="1" w:uiPriority="9" w:unhideWhenUsed="1" w:qFormat="1"/>
-    <w:lsdException w:name="heading 4" w:semiHidden="1" w:uiPriority="9" w:unhideWhenUsed="1" w:qFormat="1"/>
-    <w:lsdException w:name="heading 5" w:semiHidden="1" w:uiPriority="9" w:unhideWhenUsed="1" w:qFormat="1"/>
-    <w:lsdException w:name="heading 6" w:semiHidden="1" w:uiPriority="9" w:unhideWhenUsed="1" w:qFormat="1"/>
-    <w:lsdException w:name="heading 7" w:semiHidden="1" w:uiPriority="9" w:unhideWhenUsed="1" w:qFormat="1"/>
-    <w:lsdException w:name="heading 8" w:semiHidden="1" w:uiPriority="9" w:unhideWhenUsed="1" w:qFormat="1"/>
-    <w:lsdException w:name="heading 9" w:semiHidden="1" w:uiPriority="9" w:unhideWhenUsed="1" w:qFormat="1"/>
-    <w:lsdException w:name="index 1" w:semiHidden="1" w:unhideWhenUsed="1"/>
-    <w:lsdException w:name="index 2" w:semiHidden="1" w:unhideWhenUsed="1"/>
-    <w:lsdException w:name="index 3" w:semiHidden="1" w:unhideWhenUsed="1"/>
-    <w:lsdException w:name="index 4" w:semiHidden="1" w:unhideWhenUsed="1"/>
-    <w:lsdException w:name="index 5" w:semiHidden="1" w:unhideWhenUsed="1"/>
-    <w:lsdException w:name="index 6" w:semiHidden="1" w:unhideWhenUsed="1"/>
-    <w:lsdException w:name="index 7" w:semiHidden="1" w:unhideWhenUsed="1"/>
-    <w:lsdException w:name="index 8" w:semiHidden="1" w:unhideWhenUsed="1"/>
-    <w:lsdException w:name="index 9" w:semiHidden="1" w:unhideWhenUsed="1"/>
-    <w:lsdException w:name="toc 1" w:semiHidden="1" w:uiPriority="39" w:unhideWhenUsed="1"/>
-    <w:lsdException w:name="toc 2" w:semiHidden="1" w:uiPriority="39" w:unhideWhenUsed="1"/>
-    <w:lsdException w:name="toc 3" w:semiHidden="1" w:uiPriority="39" w:unhideWhenUsed="1"/>
-    <w:lsdException w:name="toc 4" w:semiHidden="1" w:uiPriority="39" w:unhideWhenUsed="1"/>
-    <w:lsdException w:name="toc 5" w:semiHidden="1" w:uiPriority="39" w:unhideWhenUsed="1"/>
-    <w:lsdException w:name="toc 6" w:semiHidden="1" w:uiPriority="39" w:unhideWhenUsed="1"/>
-    <w:lsdException w:name="toc 7" w:semiHidden="1" w:uiPriority="39" w:unhideWhenUsed="1"/>
-    <w:lsdException w:name="toc 8" w:semiHidden="1" w:uiPriority="39" w:unhideWhenUsed="1"/>
-    <w:lsdException w:name="toc 9" w:semiHidden="1" w:uiPriority="39" w:unhideWhenUsed="1"/>
-    <w:lsdException w:name="Normal Indent" w:semiHidden="1" w:unhideWhenUsed="1"/>
-    <w:lsdException w:name="footnote text" w:semiHidden="1" w:unhideWhenUsed="1"/>
-    <w:lsdException w:name="annotation text" w:semiHidden="1" w:unhideWhenUsed="1"/>
-    <w:lsdException w:name="header" w:semiHidden="1" w:unhideWhenUsed="1"/>
-    <w:lsdException w:name="footer" w:semiHidden="1" w:unhideWhenUsed="1"/>
-    <w:lsdException w:name="index heading" w:semiHidden="1" w:unhideWhenUsed="1"/>
-    <w:lsdException w:name="caption" w:semiHidden="1" w:uiPriority="35" w:unhideWhenUsed="1" w:qFormat="1"/>
-    <w:lsdException w:name="table of figures" w:semiHidden="1" w:unhideWhenUsed="1"/>
-    <w:lsdException w:name="envelope address" w:semiHidden="1" w:unhideWhenUsed="1"/>
-    <w:lsdException w:name="envelope return" w:semiHidden="1" w:unhideWhenUsed="1"/>
-    <w:lsdException w:name="footnote reference" w:semiHidden="1" w:unhideWhenUsed="1"/>
-    <w:lsdException w:name="annotation reference" w:semiHidden="1" w:unhideWhenUsed="1"/>
-    <w:lsdException w:name="line number" w:semiHidden="1" w:unhideWhenUsed="1"/>
-    <w:lsdException w:name="page number" w:semiHidden="1" w:unhideWhenUsed="1"/>
-    <w:lsdException w:name="endnote reference" w:semiHidden="1" w:unhideWhenUsed="1"/>
-    <w:lsdException w:name="endnote text" w:semiHidden="1" w:unhideWhenUsed="1"/>
-    <w:lsdException w:name="table of authorities" w:semiHidden="1" w:unhideWhenUsed="1"/>
-    <w:lsdException w:name="macro" w:semiHidden="1" w:unhideWhenUsed="1"/>
-    <w:lsdException w:name="toa heading" w:semiHidden="1" w:unhideWhenUsed="1"/>
-    <w:lsdException w:name="List" w:semiHidden="1" w:unhideWhenUsed="1"/>
-    <w:lsdException w:name="List Bullet" w:semiHidden="1" w:unhideWhenUsed="1"/>
-    <w:lsdException w:name="List Number" w:semiHidden="1" w:unhideWhenUsed="1"/>
-    <w:lsdException w:name="List 2" w:semiHidden="1" w:unhideWhenUsed="1"/>
-    <w:lsdException w:name="List 3" w:semiHidden="1" w:unhideWhenUsed="1"/>
-    <w:lsdException w:name="List 4" w:semiHidden="1" w:unhideWhenUsed="1"/>
-    <w:lsdException w:name="List 5" w:semiHidden="1" w:unhideWhenUsed="1"/>
-    <w:lsdException w:name="List Bullet 2" w:semiHidden="1" w:unhideWhenUsed="1"/>
-    <w:lsdException w:name="List Bullet 3" w:semiHidden="1" w:unhideWhenUsed="1"/>
-    <w:lsdException w:name="List Bullet 4" w:semiHidden="1" w:unhideWhenUsed="1"/>
-    <w:lsdException w:name="List Bullet 5" w:semiHidden="1" w:unhideWhenUsed="1"/>
-    <w:lsdException w:name="List Number 2" w:semiHidden="1" w:unhideWhenUsed="1"/>
-    <w:lsdException w:name="List Number 3" w:semiHidden="1" w:unhideWhenUsed="1"/>
-    <w:lsdException w:name="List Number 4" w:semiHidden="1" w:unhideWhenUsed="1"/>
-    <w:lsdException w:name="List Number 5" w:semiHidden="1" w:unhideWhenUsed="1"/>
-    <w:lsdException w:name="Title" w:uiPriority="10" w:qFormat="1"/>
-    <w:lsdException w:name="Closing" w:semiHidden="1" w:unhideWhenUsed="1"/>
-    <w:lsdException w:name="Signature" w:semiHidden="1" w:unhideWhenUsed="1"/>
-    <w:lsdException w:name="Default Paragraph Font" w:semiHidden="1" w:uiPriority="1" w:unhideWhenUsed="1"/>
-    <w:lsdException w:name="Body Text" w:semiHidden="1" w:unhideWhenUsed="1"/>
-    <w:lsdException w:name="Body Text Indent" w:semiHidden="1" w:unhideWhenUsed="1"/>
-    <w:lsdException w:name="List Continue" w:semiHidden="1" w:unhideWhenUsed="1"/>
-    <w:lsdException w:name="List Continue 2" w:semiHidden="1" w:unhideWhenUsed="1"/>
-    <w:lsdException w:name="List Continue 3" w:semiHidden="1" w:unhideWhenUsed="1"/>
-    <w:lsdException w:name="List Continue 4" w:semiHidden="1" w:unhideWhenUsed="1"/>
-    <w:lsdException w:name="List Continue 5" w:semiHidden="1" w:unhideWhenUsed="1"/>
-    <w:lsdException w:name="Message Header" w:semiHidden="1" w:unhideWhenUsed="1"/>
-    <w:lsdException w:name="Subtitle" w:uiPriority="11" w:qFormat="1"/>
-    <w:lsdException w:name="Salutation" w:semiHidden="1" w:unhideWhenUsed="1"/>
-    <w:lsdException w:name="Date" w:semiHidden="1" w:unhideWhenUsed="1"/>
-    <w:lsdException w:name="Body Text First Indent" w:semiHidden="1" w:unhideWhenUsed="1"/>
-    <w:lsdException w:name="Body Text First Indent 2" w:semiHidden="1" w:unhideWhenUsed="1"/>
-    <w:lsdException w:name="Note Heading" w:semiHidden="1" w:unhideWhenUsed="1"/>
-    <w:lsdException w:name="Body Text 2" w:semiHidden="1" w:unhideWhenUsed="1"/>
-    <w:lsdException w:name="Body Text 3" w:semiHidden="1" w:unhideWhenUsed="1"/>
-    <w:lsdException w:name="Body Text Indent 2" w:semiHidden="1" w:unhideWhenUsed="1"/>
-    <w:lsdException w:name="Body Text Indent 3" w:semiHidden="1" w:unhideWhenUsed="1"/>
-    <w:lsdException w:name="Block Text" w:semiHidden="1" w:unhideWhenUsed="1"/>
-    <w:lsdException w:name="Hyperlink" w:semiHidden="1" w:unhideWhenUsed="1"/>
-    <w:lsdException w:name="FollowedHyperlink" w:semiHidden="1" w:unhideWhenUsed="1"/>
-    <w:lsdException w:name="Strong" w:uiPriority="22" w:qFormat="1"/>
-    <w:lsdException w:name="Emphasis" w:uiPriority="20" w:qFormat="1"/>
-    <w:lsdException w:name="Document Map" w:semiHidden="1" w:unhideWhenUsed="1"/>
-    <w:lsdException w:name="Plain Text" w:semiHidden="1" w:unhideWhenUsed="1"/>
-    <w:lsdException w:name="E-mail Signature" w:semiHidden="1" w:unhideWhenUsed="1"/>
-    <w:lsdException w:name="HTML Top of Form" w:semiHidden="1" w:unhideWhenUsed="1"/>
-    <w:lsdException w:name="HTML Bottom of Form" w:semiHidden="1" w:unhideWhenUsed="1"/>
-    <w:lsdException w:name="Normal (Web)" w:semiHidden="1" w:unhideWhenUsed="1"/>
-    <w:lsdException w:name="HTML Acronym" w:semiHidden="1" w:unhideWhenUsed="1"/>
-    <w:lsdException w:name="HTML Address" w:semiHidden="1" w:unhideWhenUsed="1"/>
-    <w:lsdException w:name="HTML Cite" w:semiHidden="1" w:unhideWhenUsed="1"/>
-    <w:lsdException w:name="HTML Code" w:semiHidden="1" w:unhideWhenUsed="1"/>
-    <w:lsdException w:name="HTML Definition" w:semiHidden="1" w:unhideWhenUsed="1"/>
-    <w:lsdException w:name="HTML Keyboard" w:semiHidden="1" w:unhideWhenUsed="1"/>
-    <w:lsdException w:name="HTML Preformatted" w:semiHidden="1" w:unhideWhenUsed="1"/>
-    <w:lsdException w:name="HTML Sample" w:semiHidden="1" w:unhideWhenUsed="1"/>
-    <w:lsdException w:name="HTML Typewriter" w:semiHidden="1" w:unhideWhenUsed="1"/>
-    <w:lsdException w:name="HTML Variable" w:semiHidden="1" w:unhideWhenUsed="1"/>
-    <w:lsdException w:name="Normal Table" w:semiHidden="1" w:unhideWhenUsed="1"/>
-    <w:lsdException w:name="annotation subject" w:semiHidden="1" w:unhideWhenUsed="1"/>
-    <w:lsdException w:name="No List" w:semiHidden="1" w:unhideWhenUsed="1"/>
-    <w:lsdException w:name="Outline List 1" w:semiHidden="1" w:unhideWhenUsed="1"/>
-    <w:lsdException w:name="Outline List 2" w:semiHidden="1" w:unhideWhenUsed="1"/>
-    <w:lsdException w:name="Outline List 3" w:semiHidden="1" w:unhideWhenUsed="1"/>
-    <w:lsdException w:name="Table Simple 1" w:semiHidden="1" w:unhideWhenUsed="1"/>
-    <w:lsdException w:name="Table Simple 2" w:semiHidden="1" w:unhideWhenUsed="1"/>
-    <w:lsdException w:name="Table Simple 3" w:semiHidden="1" w:unhideWhenUsed="1"/>
-    <w:lsdException w:name="Table Classic 1" w:semiHidden="1" w:unhideWhenUsed="1"/>
-    <w:lsdException w:name="Table Classic 2" w:semiHidden="1" w:unhideWhenUsed="1"/>
-    <w:lsdException w:name="Table Classic 3" w:semiHidden="1" w:unhideWhenUsed="1"/>
-    <w:lsdException w:name="Table Classic 4" w:semiHidden="1" w:unhideWhenUsed="1"/>
-    <w:lsdException w:name="Table Colorful 1" w:semiHidden="1" w:unhideWhenUsed="1"/>
-    <w:lsdException w:name="Table Colorful 2" w:semiHidden="1" w:unhideWhenUsed="1"/>
-    <w:lsdException w:name="Table Colorful 3" w:semiHidden="1" w:unhideWhenUsed="1"/>
-    <w:lsdException w:name="Table Columns 1" w:semiHidden="1" w:unhideWhenUsed="1"/>
-    <w:lsdException w:name="Table Columns 2" w:semiHidden="1" w:unhideWhenUsed="1"/>
-    <w:lsdException w:name="Table Columns 3" w:semiHidden="1" w:unhideWhenUsed="1"/>
-    <w:lsdException w:name="Table Columns 4" w:semiHidden="1" w:unhideWhenUsed="1"/>
-    <w:lsdException w:name="Table Columns 5" w:semiHidden="1" w:unhideWhenUsed="1"/>
-    <w:lsdException w:name="Table Grid 1" w:semiHidden="1" w:unhideWhenUsed="1"/>
-    <w:lsdException w:name="Table Grid 2" w:semiHidden="1" w:unhideWhenUsed="1"/>
-    <w:lsdException w:name="Table Grid 3" w:semiHidden="1" w:unhideWhenUsed="1"/>
-    <w:lsdException w:name="Table Grid 4" w:semiHidden="1" w:unhideWhenUsed="1"/>
-    <w:lsdException w:name="Table Grid 5" w:semiHidden="1" w:unhideWhenUsed="1"/>
-    <w:lsdException w:name="Table Grid 6" w:semiHidden="1" w:unhideWhenUsed="1"/>
-    <w:lsdException w:name="Table Grid 7" w:semiHidden="1" w:unhideWhenUsed="1"/>
-    <w:lsdException w:name="Table Grid 8" w:semiHidden="1" w:unhideWhenUsed="1"/>
-    <w:lsdException w:name="Table List 1" w:semiHidden="1" w:unhideWhenUsed="1"/>
-    <w:lsdException w:name="Table List 2" w:semiHidden="1" w:unhideWhenUsed="1"/>
-    <w:lsdException w:name="Table List 3" w:semiHidden="1" w:unhideWhenUsed="1"/>
-    <w:lsdException w:name="Table List 4" w:semiHidden="1" w:unhideWhenUsed="1"/>
-    <w:lsdException w:name="Table List 5" w:semiHidden="1" w:unhideWhenUsed="1"/>
-    <w:lsdException w:name="Table List 6" w:semiHidden="1" w:unhideWhenUsed="1"/>
-    <w:lsdException w:name="Table List 7" w:semiHidden="1" w:unhideWhenUsed="1"/>
-    <w:lsdException w:name="Table List 8" w:semiHidden="1" w:unhideWhenUsed="1"/>
-    <w:lsdException w:name="Table 3D effects 1" w:semiHidden="1" w:unhideWhenUsed="1"/>
-    <w:lsdException w:name="Table 3D effects 2" w:semiHidden="1" w:unhideWhenUsed="1"/>
-    <w:lsdException w:name="Table 3D effects 3" w:semiHidden="1" w:unhideWhenUsed="1"/>
-    <w:lsdException w:name="Table Contemporary" w:semiHidden="1" w:unhideWhenUsed="1"/>
-    <w:lsdException w:name="Table Elegant" w:semiHidden="1" w:unhideWhenUsed="1"/>
-    <w:lsdException w:name="Table Professional" w:semiHidden="1" w:unhideWhenUsed="1"/>
-    <w:lsdException w:name="Table Subtle 1" w:semiHidden="1" w:unhideWhenUsed="1"/>
-    <w:lsdException w:name="Table Subtle 2" w:semiHidden="1" w:unhideWhenUsed="1"/>
-    <w:lsdException w:name="Table Web 1" w:semiHidden="1" w:unhideWhenUsed="1"/>
-    <w:lsdException w:name="Table Web 2" w:semiHidden="1" w:unhideWhenUsed="1"/>
-    <w:lsdException w:name="Table Web 3" w:semiHidden="1" w:unhideWhenUsed="1"/>
-    <w:lsdException w:name="Balloon Text" w:semiHidden="1" w:unhideWhenUsed="1"/>
-    <w:lsdException w:name="Table Grid" w:uiPriority="39"/>
-    <w:lsdException w:name="Table Theme" w:semiHidden="1" w:unhideWhenUsed="1"/>
-    <w:lsdException w:name="Placeholder Text" w:semiHidden="1"/>
-    <w:lsdException w:name="No Spacing" w:uiPriority="1" w:qFormat="1"/>
-    <w:lsdException w:name="Light Shading" w:uiPriority="60"/>
-    <w:lsdException w:name="Light List" w:uiPriority="61"/>
-    <w:lsdException w:name="Light Grid" w:uiPriority="62"/>
-    <w:lsdException w:name="Medium Shading 1" w:uiPriority="63"/>
-    <w:lsdException w:name="Medium Shading 2" w:uiPriority="64"/>
-    <w:lsdException w:name="Medium List 1" w:uiPriority="65"/>
-    <w:lsdException w:name="Medium List 2" w:uiPriority="66"/>
-    <w:lsdException w:name="Medium Grid 1" w:uiPriority="67"/>
-    <w:lsdException w:name="Medium Grid 2" w:uiPriority="68"/>
-    <w:lsdException w:name="Medium Grid 3" w:uiPriority="69"/>
-    <w:lsdException w:name="Dark List" w:uiPriority="70"/>
-    <w:lsdException w:name="Colorful Shading" w:uiPriority="71"/>
-    <w:lsdException w:name="Colorful List" w:uiPriority="72"/>
-    <w:lsdException w:name="Colorful Grid" w:uiPriority="73"/>
-    <w:lsdException w:name="Light Shading Accent 1" w:uiPriority="60"/>
-    <w:lsdException w:name="Light List Accent 1" w:uiPriority="61"/>
-    <w:lsdException w:name="Light Grid Accent 1" w:uiPriority="62"/>
-    <w:lsdException w:name="Medium Shading 1 Accent 1" w:uiPriority="63"/>
-    <w:lsdException w:name="Medium Shading 2 Accent 1" w:uiPriority="64"/>
-    <w:lsdException w:name="Medium List 1 Accent 1" w:uiPriority="65"/>
-    <w:lsdException w:name="Revision" w:semiHidden="1"/>
-    <w:lsdException w:name="List Paragraph" w:uiPriority="34" w:qFormat="1"/>
-    <w:lsdException w:name="Quote" w:uiPriority="29" w:qFormat="1"/>
-    <w:lsdException w:name="Intense Quote" w:uiPriority="30" w:qFormat="1"/>
-    <w:lsdException w:name="Medium List 2 Accent 1" w:uiPriority="66"/>
-    <w:lsdException w:name="Medium Grid 1 Accent 1" w:uiPriority="67"/>
-    <w:lsdException w:name="Medium Grid 2 Accent 1" w:uiPriority="68"/>
-    <w:lsdException w:name="Medium Grid 3 Accent 1" w:uiPriority="69"/>
-    <w:lsdException w:name="Dark List Accent 1" w:uiPriority="70"/>
-    <w:lsdException w:name="Colorful Shading Accent 1" w:uiPriority="71"/>
-    <w:lsdException w:name="Colorful List Accent 1" w:uiPriority="72"/>
-    <w:lsdException w:name="Colorful Grid Accent 1" w:uiPriority="73"/>
-    <w:lsdException w:name="Light Shading Accent 2" w:uiPriority="60"/>
-    <w:lsdException w:name="Light List Accent 2" w:uiPriority="61"/>
-    <w:lsdException w:name="Light Grid Accent 2" w:uiPriority="62"/>
-    <w:lsdException w:name="Medium Shading 1 Accent 2" w:uiPriority="63"/>
-    <w:lsdException w:name="Medium Shading 2 Accent 2" w:uiPriority="64"/>
-    <w:lsdException w:name="Medium List 1 Accent 2" w:uiPriority="65"/>
-    <w:lsdException w:name="Medium List 2 Accent 2" w:uiPriority="66"/>
-    <w:lsdException w:name="Medium Grid 1 Accent 2" w:uiPriority="67"/>
-    <w:lsdException w:name="Medium Grid 2 Accent 2" w:uiPriority="68"/>
-    <w:lsdException w:name="Medium Grid 3 Accent 2" w:uiPriority="69"/>
-    <w:lsdException w:name="Dark List Accent 2" w:uiPriority="70"/>
-    <w:lsdException w:name="Colorful Shading Accent 2" w:uiPriority="71"/>
-    <w:lsdException w:name="Colorful List Accent 2" w:uiPriority="72"/>
-    <w:lsdException w:name="Colorful Grid Accent 2" w:uiPriority="73"/>
-    <w:lsdException w:name="Light Shading Accent 3" w:uiPriority="60"/>
-    <w:lsdException w:name="Light List Accent 3" w:uiPriority="61"/>
-    <w:lsdException w:name="Light Grid Accent 3" w:uiPriority="62"/>
-    <w:lsdException w:name="Medium Shading 1 Accent 3" w:uiPriority="63"/>
-    <w:lsdException w:name="Medium Shading 2 Accent 3" w:uiPriority="64"/>
-    <w:lsdException w:name="Medium List 1 Accent 3" w:uiPriority="65"/>
-    <w:lsdException w:name="Medium List 2 Accent 3" w:uiPriority="66"/>
-    <w:lsdException w:name="Medium Grid 1 Accent 3" w:uiPriority="67"/>
-    <w:lsdException w:name="Medium Grid 2 Accent 3" w:uiPriority="68"/>
-    <w:lsdException w:name="Medium Grid 3 Accent 3" w:uiPriority="69"/>
-    <w:lsdException w:name="Dark List Accent 3" w:uiPriority="70"/>
-    <w:lsdException w:name="Colorful Shading Accent 3" w:uiPriority="71"/>
-    <w:lsdException w:name="Colorful List Accent 3" w:uiPriority="72"/>
-    <w:lsdException w:name="Colorful Grid Accent 3" w:uiPriority="73"/>
-    <w:lsdException w:name="Light Shading Accent 4" w:uiPriority="60"/>
-    <w:lsdException w:name="Light List Accent 4" w:uiPriority="61"/>
-    <w:lsdException w:name="Light Grid Accent 4" w:uiPriority="62"/>
-    <w:lsdException w:name="Medium Shading 1 Accent 4" w:uiPriority="63"/>
-    <w:lsdException w:name="Medium Shading 2 Accent 4" w:uiPriority="64"/>
-    <w:lsdException w:name="Medium List 1 Accent 4" w:uiPriority="65"/>
-    <w:lsdException w:name="Medium List 2 Accent 4" w:uiPriority="66"/>
-    <w:lsdException w:name="Medium Grid 1 Accent 4" w:uiPriority="67"/>
-    <w:lsdException w:name="Medium Grid 2 Accent 4" w:uiPriority="68"/>
-    <w:lsdException w:name="Medium Grid 3 Accent 4" w:uiPriority="69"/>
-    <w:lsdException w:name="Dark List Accent 4" w:uiPriority="70"/>
-    <w:lsdException w:name="Colorful Shading Accent 4" w:uiPriority="71"/>
-    <w:lsdException w:name="Colorful List Accent 4" w:uiPriority="72"/>
-    <w:lsdException w:name="Colorful Grid Accent 4" w:uiPriority="73"/>
-    <w:lsdException w:name="Light Shading Accent 5" w:uiPriority="60"/>
-    <w:lsdException w:name="Light List Accent 5" w:uiPriority="61"/>
-    <w:lsdException w:name="Light Grid Accent 5" w:uiPriority="62"/>
-    <w:lsdException w:name="Medium Shading 1 Accent 5" w:uiPriority="63"/>
-    <w:lsdException w:name="Medium Shading 2 Accent 5" w:uiPriority="64"/>
-    <w:lsdException w:name="Medium List 1 Accent 5" w:uiPriority="65"/>
-    <w:lsdException w:name="Medium List 2 Accent 5" w:uiPriority="66"/>
-    <w:lsdException w:name="Medium Grid 1 Accent 5" w:uiPriority="67"/>
-    <w:lsdException w:name="Medium Grid 2 Accent 5" w:uiPriority="68"/>
-    <w:lsdException w:name="Medium Grid 3 Accent 5" w:uiPriority="69"/>
-    <w:lsdException w:name="Dark List Accent 5" w:uiPriority="70"/>
-    <w:lsdException w:name="Colorful Shading Accent 5" w:uiPriority="71"/>
-    <w:lsdException w:name="Colorful List Accent 5" w:uiPriority="72"/>
-    <w:lsdException w:name="Colorful Grid Accent 5" w:uiPriority="73"/>
-    <w:lsdException w:name="Light Shading Accent 6" w:uiPriority="60"/>
-    <w:lsdException w:name="Light List Accent 6" w:uiPriority="61"/>
-    <w:lsdException w:name="Light Grid Accent 6" w:uiPriority="62"/>
-    <w:lsdException w:name="Medium Shading 1 Accent 6" w:uiPriority="63"/>
-    <w:lsdException w:name="Medium Shading 2 Accent 6" w:uiPriority="64"/>
-    <w:lsdException w:name="Medium List 1 Accent 6" w:uiPriority="65"/>
-    <w:lsdException w:name="Medium List 2 Accent 6" w:uiPriority="66"/>
-    <w:lsdException w:name="Medium Grid 1 Accent 6" w:uiPriority="67"/>
-    <w:lsdException w:name="Medium Grid 2 Accent 6" w:uiPriority="68"/>
-    <w:lsdException w:name="Medium Grid 3 Accent 6" w:uiPriority="69"/>
-    <w:lsdException w:name="Dark List Accent 6" w:uiPriority="70"/>
-    <w:lsdException w:name="Colorful Shading Accent 6" w:uiPriority="71"/>
-    <w:lsdException w:name="Colorful List Accent 6" w:uiPriority="72"/>
-    <w:lsdException w:name="Colorful Grid Accent 6" w:uiPriority="73"/>
-    <w:lsdException w:name="Subtle Emphasis" w:uiPriority="19" w:qFormat="1"/>
-    <w:lsdException w:name="Intense Emphasis" w:uiPriority="21" w:qFormat="1"/>
-    <w:lsdException w:name="Subtle Reference" w:uiPriority="31" w:qFormat="1"/>
-    <w:lsdException w:name="Intense Reference" w:uiPriority="32" w:qFormat="1"/>
-    <w:lsdException w:name="Book Title" w:uiPriority="33" w:qFormat="1"/>
-    <w:lsdException w:name="Bibliography" w:semiHidden="1" w:uiPriority="37" w:unhideWhenUsed="1"/>
-    <w:lsdException w:name="TOC Heading" w:semiHidden="1" w:uiPriority="39" w:unhideWhenUsed="1" w:qFormat="1"/>
-    <w:lsdException w:name="Plain Table 1" w:uiPriority="41"/>
-    <w:lsdException w:name="Plain Table 2" w:uiPriority="42"/>
-    <w:lsdException w:name="Plain Table 3" w:uiPriority="43"/>
-    <w:lsdException w:name="Plain Table 4" w:uiPriority="44"/>
-    <w:lsdException w:name="Plain Table 5" w:uiPriority="45"/>
-    <w:lsdException w:name="Grid Table Light" w:uiPriority="40"/>
-    <w:lsdException w:name="Grid Table 1 Light" w:uiPriority="46"/>
-    <w:lsdException w:name="Grid Table 2" w:uiPriority="47"/>
-    <w:lsdException w:name="Grid Table 3" w:uiPriority="48"/>
-    <w:lsdException w:name="Grid Table 4" w:uiPriority="49"/>
-    <w:lsdException w:name="Grid Table 5 Dark" w:uiPriority="50"/>
-    <w:lsdException w:name="Grid Table 6 Colorful" w:uiPriority="51"/>
-    <w:lsdException w:name="Grid Table 7 Colorful" w:uiPriority="52"/>
-    <w:lsdException w:name="Grid Table 1 Light Accent 1" w:uiPriority="46"/>
-    <w:lsdException w:name="Grid Table 2 Accent 1" w:uiPriority="47"/>
-    <w:lsdException w:name="Grid Table 3 Accent 1" w:uiPriority="48"/>
-    <w:lsdException w:name="Grid Table 4 Accent 1" w:uiPriority="49"/>
-    <w:lsdException w:name="Grid Table 5 Dark Accent 1" w:uiPriority="50"/>
-    <w:lsdException w:name="Grid Table 6 Colorful Accent 1" w:uiPriority="51"/>
-    <w:lsdException w:name="Grid Table 7 Colorful Accent 1" w:uiPriority="52"/>
-    <w:lsdException w:name="Grid Table 1 Light Accent 2" w:uiPriority="46"/>
-    <w:lsdException w:name="Grid Table 2 Accent 2" w:uiPriority="47"/>
-    <w:lsdException w:name="Grid Table 3 Accent 2" w:uiPriority="48"/>
-    <w:lsdException w:name="Grid Table 4 Accent 2" w:uiPriority="49"/>
-    <w:lsdException w:name="Grid Table 5 Dark Accent 2" w:uiPriority="50"/>
-    <w:lsdException w:name="Grid Table 6 Colorful Accent 2" w:uiPriority="51"/>
-    <w:lsdException w:name="Grid Table 7 Colorful Accent 2" w:uiPriority="52"/>
-    <w:lsdException w:name="Grid Table 1 Light Accent 3" w:uiPriority="46"/>
-    <w:lsdException w:name="Grid Table 2 Accent 3" w:uiPriority="47"/>
-    <w:lsdException w:name="Grid Table 3 Accent 3" w:uiPriority="48"/>
-    <w:lsdException w:name="Grid Table 4 Accent 3" w:uiPriority="49"/>
-    <w:lsdException w:name="Grid Table 5 Dark Accent 3" w:uiPriority="50"/>
-    <w:lsdException w:name="Grid Table 6 Colorful Accent 3" w:uiPriority="51"/>
-    <w:lsdException w:name="Grid Table 7 Colorful Accent 3" w:uiPriority="52"/>
-    <w:lsdException w:name="Grid Table 1 Light Accent 4" w:uiPriority="46"/>
-    <w:lsdException w:name="Grid Table 2 Accent 4" w:uiPriority="47"/>
-    <w:lsdException w:name="Grid Table 3 Accent 4" w:uiPriority="48"/>
-    <w:lsdException w:name="Grid Table 4 Accent 4" w:uiPriority="49"/>
-    <w:lsdException w:name="Grid Table 5 Dark Accent 4" w:uiPriority="50"/>
-    <w:lsdException w:name="Grid Table 6 Colorful Accent 4" w:uiPriority="51"/>
-    <w:lsdException w:name="Grid Table 7 Colorful Accent 4" w:uiPriority="52"/>
-    <w:lsdException w:name="Grid Table 1 Light Accent 5" w:uiPriority="46"/>
-    <w:lsdException w:name="Grid Table 2 Accent 5" w:uiPriority="47"/>
-    <w:lsdException w:name="Grid Table 3 Accent 5" w:uiPriority="48"/>
-    <w:lsdException w:name="Grid Table 4 Accent 5" w:uiPriority="49"/>
-    <w:lsdException w:name="Grid Table 5 Dark Accent 5" w:uiPriority="50"/>
-    <w:lsdException w:name="Grid Table 6 Colorful Accent 5" w:uiPriority="51"/>
-    <w:lsdException w:name="Grid Table 7 Colorful Accent 5" w:uiPriority="52"/>
-    <w:lsdException w:name="Grid Table 1 Light Accent 6" w:uiPriority="46"/>
-    <w:lsdException w:name="Grid Table 2 Accent 6" w:uiPriority="47"/>
-    <w:lsdException w:name="Grid Table 3 Accent 6" w:uiPriority="48"/>
-    <w:lsdException w:name="Grid Table 4 Accent 6" w:uiPriority="49"/>
-    <w:lsdException w:name="Grid Table 5 Dark Accent 6" w:uiPriority="50"/>
-    <w:lsdException w:name="Grid Table 6 Colorful Accent 6" w:uiPriority="51"/>
-    <w:lsdException w:name="Grid Table 7 Colorful Accent 6" w:uiPriority="52"/>
-    <w:lsdException w:name="List Table 1 Light" w:uiPriority="46"/>
-    <w:lsdException w:name="List Table 2" w:uiPriority="47"/>
-    <w:lsdException w:name="List Table 3" w:uiPriority="48"/>
-    <w:lsdException w:name="List Table 4" w:uiPriority="49"/>
-    <w:lsdException w:name="List Table 5 Dark" w:uiPriority="50"/>
-    <w:lsdException w:name="List Table 6 Colorful" w:uiPriority="51"/>
-    <w:lsdException w:name="List Table 7 Colorful" w:uiPriority="52"/>
-    <w:lsdException w:name="List Table 1 Light Accent 1" w:uiPriority="46"/>
-    <w:lsdException w:name="List Table 2 Accent 1" w:uiPriority="47"/>
-    <w:lsdException w:name="List Table 3 Accent 1" w:uiPriority="48"/>
-    <w:lsdException w:name="List Table 4 Accent 1" w:uiPriority="49"/>
-    <w:lsdException w:name="List Table 5 Dark Accent 1" w:uiPriority="50"/>
-    <w:lsdException w:name="List Table 6 Colorful Accent 1" w:uiPriority="51"/>
-    <w:lsdException w:name="List Table 7 Colorful Accent 1" w:uiPriority="52"/>
-    <w:lsdException w:name="List Table 1 Light Accent 2" w:uiPriority="46"/>
-    <w:lsdException w:name="List Table 2 Accent 2" w:uiPriority="47"/>
-    <w:lsdException w:name="List Table 3 Accent 2" w:uiPriority="48"/>
-    <w:lsdException w:name="List Table 4 Accent 2" w:uiPriority="49"/>
-    <w:lsdException w:name="List Table 5 Dark Accent 2" w:uiPriority="50"/>
-    <w:lsdException w:name="List Table 6 Colorful Accent 2" w:uiPriority="51"/>
-    <w:lsdException w:name="List Table 7 Colorful Accent 2" w:uiPriority="52"/>
-    <w:lsdException w:name="List Table 1 Light Accent 3" w:uiPriority="46"/>
-    <w:lsdException w:name="List Table 2 Accent 3" w:uiPriority="47"/>
-    <w:lsdException w:name="List Table 3 Accent 3" w:uiPriority="48"/>
-    <w:lsdException w:name="List Table 4 Accent 3" w:uiPriority="49"/>
-    <w:lsdException w:name="List Table 5 Dark Accent 3" w:uiPriority="50"/>
-    <w:lsdException w:name="List Table 6 Colorful Accent 3" w:uiPriority="51"/>
-    <w:lsdException w:name="List Table 7 Colorful Accent 3" w:uiPriority="52"/>
-    <w:lsdException w:name="List Table 1 Light Accent 4" w:uiPriority="46"/>
-    <w:lsdException w:name="List Table 2 Accent 4" w:uiPriority="47"/>
-    <w:lsdException w:name="List Table 3 Accent 4" w:uiPriority="48"/>
-    <w:lsdException w:name="List Table 4 Accent 4" w:uiPriority="49"/>
-    <w:lsdException w:name="List Table 5 Dark Accent 4" w:uiPriority="50"/>
-    <w:lsdException w:name="List Table 6 Colorful Accent 4" w:uiPriority="51"/>
-    <w:lsdException w:name="List Table 7 Colorful Accent 4" w:uiPriority="52"/>
-    <w:lsdException w:name="List Table 1 Light Accent 5" w:uiPriority="46"/>
-    <w:lsdException w:name="List Table 2 Accent 5" w:uiPriority="47"/>
-    <w:lsdException w:name="List Table 3 Accent 5" w:uiPriority="48"/>
-    <w:lsdException w:name="List Table 4 Accent 5" w:uiPriority="49"/>
-    <w:lsdException w:name="List Table 5 Dark Accent 5" w:uiPriority="50"/>
-    <w:lsdException w:name="List Table 6 Colorful Accent 5" w:uiPriority="51"/>
-    <w:lsdException w:name="List Table 7 Colorful Accent 5" w:uiPriority="52"/>
-    <w:lsdException w:name="List Table 1 Light Accent 6" w:uiPriority="46"/>
-    <w:lsdException w:name="List Table 2 Accent 6" w:uiPriority="47"/>
-    <w:lsdException w:name="List Table 3 Accent 6" w:uiPriority="48"/>
-    <w:lsdException w:name="List Table 4 Accent 6" w:uiPriority="49"/>
-    <w:lsdException w:name="List Table 5 Dark Accent 6" w:uiPriority="50"/>
-    <w:lsdException w:name="List Table 6 Colorful Accent 6" w:uiPriority="51"/>
-    <w:lsdException w:name="List Table 7 Colorful Accent 6" w:uiPriority="52"/>
+  <w:latentStyles w:defLockedState="0" w:defUIPriority="99" w:defSemiHidden="1" w:defUnhideWhenUsed="1" w:defQFormat="0" w:count="267">
+    <w:lsdException w:name="Normal" w:semiHidden="0" w:uiPriority="0" w:unhideWhenUsed="0" w:qFormat="1"/>
+    <w:lsdException w:name="heading 1" w:semiHidden="0" w:uiPriority="9" w:unhideWhenUsed="0" w:qFormat="1"/>
+    <w:lsdException w:name="heading 2" w:uiPriority="9" w:qFormat="1"/>
+    <w:lsdException w:name="heading 3" w:uiPriority="9" w:qFormat="1"/>
+    <w:lsdException w:name="heading 4" w:uiPriority="9" w:qFormat="1"/>
+    <w:lsdException w:name="heading 5" w:uiPriority="9" w:qFormat="1"/>
+    <w:lsdException w:name="heading 6" w:uiPriority="9" w:qFormat="1"/>
+    <w:lsdException w:name="heading 7" w:uiPriority="9" w:qFormat="1"/>
+    <w:lsdException w:name="heading 8" w:uiPriority="9" w:qFormat="1"/>
+    <w:lsdException w:name="heading 9" w:uiPriority="9" w:qFormat="1"/>
+    <w:lsdException w:name="toc 1" w:uiPriority="39"/>
+    <w:lsdException w:name="toc 2" w:uiPriority="39"/>
+    <w:lsdException w:name="toc 3" w:uiPriority="39"/>
+    <w:lsdException w:name="toc 4" w:uiPriority="39"/>
+    <w:lsdException w:name="toc 5" w:uiPriority="39"/>
+    <w:lsdException w:name="toc 6" w:uiPriority="39"/>
+    <w:lsdException w:name="toc 7" w:uiPriority="39"/>
+    <w:lsdException w:name="toc 8" w:uiPriority="39"/>
+    <w:lsdException w:name="toc 9" w:uiPriority="39"/>
+    <w:lsdException w:name="caption" w:uiPriority="35" w:qFormat="1"/>
+    <w:lsdException w:name="Title" w:semiHidden="0" w:uiPriority="10" w:unhideWhenUsed="0" w:qFormat="1"/>
+    <w:lsdException w:name="Default Paragraph Font" w:uiPriority="1"/>
+    <w:lsdException w:name="Subtitle" w:semiHidden="0" w:uiPriority="11" w:unhideWhenUsed="0" w:qFormat="1"/>
+    <w:lsdException w:name="Strong" w:semiHidden="0" w:uiPriority="22" w:unhideWhenUsed="0" w:qFormat="1"/>
+    <w:lsdException w:name="Emphasis" w:semiHidden="0" w:uiPriority="20" w:unhideWhenUsed="0" w:qFormat="1"/>
+    <w:lsdException w:name="Table Grid" w:semiHidden="0" w:uiPriority="39" w:unhideWhenUsed="0"/>
+    <w:lsdException w:name="Placeholder Text" w:unhideWhenUsed="0"/>
+    <w:lsdException w:name="No Spacing" w:semiHidden="0" w:uiPriority="1" w:unhideWhenUsed="0" w:qFormat="1"/>
+    <w:lsdException w:name="Light Shading" w:semiHidden="0" w:uiPriority="60" w:unhideWhenUsed="0"/>
+    <w:lsdException w:name="Light List" w:semiHidden="0" w:uiPriority="61" w:unhideWhenUsed="0"/>
+    <w:lsdException w:name="Light Grid" w:semiHidden="0" w:uiPriority="62" w:unhideWhenUsed="0"/>
+    <w:lsdException w:name="Medium Shading 1" w:semiHidden="0" w:uiPriority="63" w:unhideWhenUsed="0"/>
+    <w:lsdException w:name="Medium Shading 2" w:semiHidden="0" w:uiPriority="64" w:unhideWhenUsed="0"/>
+    <w:lsdException w:name="Medium List 1" w:semiHidden="0" w:uiPriority="65" w:unhideWhenUsed="0"/>
+    <w:lsdException w:name="Medium List 2" w:semiHidden="0" w:uiPriority="66" w:unhideWhenUsed="0"/>
+    <w:lsdException w:name="Medium Grid 1" w:semiHidden="0" w:uiPriority="67" w:unhideWhenUsed="0"/>
+    <w:lsdException w:name="Medium Grid 2" w:semiHidden="0" w:uiPriority="68" w:unhideWhenUsed="0"/>
+    <w:lsdException w:name="Medium Grid 3" w:semiHidden="0" w:uiPriority="69" w:unhideWhenUsed="0"/>
+    <w:lsdException w:name="Dark List" w:semiHidden="0" w:uiPriority="70" w:unhideWhenUsed="0"/>
+    <w:lsdException w:name="Colorful Shading" w:semiHidden="0" w:uiPriority="71" w:unhideWhenUsed="0"/>
+    <w:lsdException w:name="Colorful List" w:semiHidden="0" w:uiPriority="72" w:unhideWhenUsed="0"/>
+    <w:lsdException w:name="Colorful Grid" w:semiHidden="0" w:uiPriority="73" w:unhideWhenUsed="0"/>
+    <w:lsdException w:name="Light Shading Accent 1" w:semiHidden="0" w:uiPriority="60" w:unhideWhenUsed="0"/>
+    <w:lsdException w:name="Light List Accent 1" w:semiHidden="0" w:uiPriority="61" w:unhideWhenUsed="0"/>
+    <w:lsdException w:name="Light Grid Accent 1" w:semiHidden="0" w:uiPriority="62" w:unhideWhenUsed="0"/>
+    <w:lsdException w:name="Medium Shading 1 Accent 1" w:semiHidden="0" w:uiPriority="63" w:unhideWhenUsed="0"/>
+    <w:lsdException w:name="Medium Shading 2 Accent 1" w:semiHidden="0" w:uiPriority="64" w:unhideWhenUsed="0"/>
+    <w:lsdException w:name="Medium List 1 Accent 1" w:semiHidden="0" w:uiPriority="65" w:unhideWhenUsed="0"/>
+    <w:lsdException w:name="Revision" w:unhideWhenUsed="0"/>
+    <w:lsdException w:name="List Paragraph" w:semiHidden="0" w:uiPriority="34" w:unhideWhenUsed="0" w:qFormat="1"/>
+    <w:lsdException w:name="Quote" w:semiHidden="0" w:uiPriority="29" w:unhideWhenUsed="0" w:qFormat="1"/>
+    <w:lsdException w:name="Intense Quote" w:semiHidden="0" w:uiPriority="30" w:unhideWhenUsed="0" w:qFormat="1"/>
+    <w:lsdException w:name="Medium List 2 Accent 1" w:semiHidden="0" w:uiPriority="66" w:unhideWhenUsed="0"/>
+    <w:lsdException w:name="Medium Grid 1 Accent 1" w:semiHidden="0" w:uiPriority="67" w:unhideWhenUsed="0"/>
+    <w:lsdException w:name="Medium Grid 2 Accent 1" w:semiHidden="0" w:uiPriority="68" w:unhideWhenUsed="0"/>
+    <w:lsdException w:name="Medium Grid 3 Accent 1" w:semiHidden="0" w:uiPriority="69" w:unhideWhenUsed="0"/>
+    <w:lsdException w:name="Dark List Accent 1" w:semiHidden="0" w:uiPriority="70" w:unhideWhenUsed="0"/>
+    <w:lsdException w:name="Colorful Shading Accent 1" w:semiHidden="0" w:uiPriority="71" w:unhideWhenUsed="0"/>
+    <w:lsdException w:name="Colorful List Accent 1" w:semiHidden="0" w:uiPriority="72" w:unhideWhenUsed="0"/>
+    <w:lsdException w:name="Colorful Grid Accent 1" w:semiHidden="0" w:uiPriority="73" w:unhideWhenUsed="0"/>
+    <w:lsdException w:name="Light Shading Accent 2" w:semiHidden="0" w:uiPriority="60" w:unhideWhenUsed="0"/>
+    <w:lsdException w:name="Light List Accent 2" w:semiHidden="0" w:uiPriority="61" w:unhideWhenUsed="0"/>
+    <w:lsdException w:name="Light Grid Accent 2" w:semiHidden="0" w:uiPriority="62" w:unhideWhenUsed="0"/>
+    <w:lsdException w:name="Medium Shading 1 Accent 2" w:semiHidden="0" w:uiPriority="63" w:unhideWhenUsed="0"/>
+    <w:lsdException w:name="Medium Shading 2 Accent 2" w:semiHidden="0" w:uiPriority="64" w:unhideWhenUsed="0"/>
+    <w:lsdException w:name="Medium List 1 Accent 2" w:semiHidden="0" w:uiPriority="65" w:unhideWhenUsed="0"/>
+    <w:lsdException w:name="Medium List 2 Accent 2" w:semiHidden="0" w:uiPriority="66" w:unhideWhenUsed="0"/>
+    <w:lsdException w:name="Medium Grid 1 Accent 2" w:semiHidden="0" w:uiPriority="67" w:unhideWhenUsed="0"/>
+    <w:lsdException w:name="Medium Grid 2 Accent 2" w:semiHidden="0" w:uiPriority="68" w:unhideWhenUsed="0"/>
+    <w:lsdException w:name="Medium Grid 3 Accent 2" w:semiHidden="0" w:uiPriority="69" w:unhideWhenUsed="0"/>
+    <w:lsdException w:name="Dark List Accent 2" w:semiHidden="0" w:uiPriority="70" w:unhideWhenUsed="0"/>
+    <w:lsdException w:name="Colorful Shading Accent 2" w:semiHidden="0" w:uiPriority="71" w:unhideWhenUsed="0"/>
+    <w:lsdException w:name="Colorful List Accent 2" w:semiHidden="0" w:uiPriority="72" w:unhideWhenUsed="0"/>
+    <w:lsdException w:name="Colorful Grid Accent 2" w:semiHidden="0" w:uiPriority="73" w:unhideWhenUsed="0"/>
+    <w:lsdException w:name="Light Shading Accent 3" w:semiHidden="0" w:uiPriority="60" w:unhideWhenUsed="0"/>
+    <w:lsdException w:name="Light List Accent 3" w:semiHidden="0" w:uiPriority="61" w:unhideWhenUsed="0"/>
+    <w:lsdException w:name="Light Grid Accent 3" w:semiHidden="0" w:uiPriority="62" w:unhideWhenUsed="0"/>
+    <w:lsdException w:name="Medium Shading 1 Accent 3" w:semiHidden="0" w:uiPriority="63" w:unhideWhenUsed="0"/>
+    <w:lsdException w:name="Medium Shading 2 Accent 3" w:semiHidden="0" w:uiPriority="64" w:unhideWhenUsed="0"/>
+    <w:lsdException w:name="Medium List 1 Accent 3" w:semiHidden="0" w:uiPriority="65" w:unhideWhenUsed="0"/>
+    <w:lsdException w:name="Medium List 2 Accent 3" w:semiHidden="0" w:uiPriority="66" w:unhideWhenUsed="0"/>
+    <w:lsdException w:name="Medium Grid 1 Accent 3" w:semiHidden="0" w:uiPriority="67" w:unhideWhenUsed="0"/>
+    <w:lsdException w:name="Medium Grid 2 Accent 3" w:semiHidden="0" w:uiPriority="68" w:unhideWhenUsed="0"/>
+    <w:lsdException w:name="Medium Grid 3 Accent 3" w:semiHidden="0" w:uiPriority="69" w:unhideWhenUsed="0"/>
+    <w:lsdException w:name="Dark List Accent 3" w:semiHidden="0" w:uiPriority="70" w:unhideWhenUsed="0"/>
+    <w:lsdException w:name="Colorful Shading Accent 3" w:semiHidden="0" w:uiPriority="71" w:unhideWhenUsed="0"/>
+    <w:lsdException w:name="Colorful List Accent 3" w:semiHidden="0" w:uiPriority="72" w:unhideWhenUsed="0"/>
+    <w:lsdException w:name="Colorful Grid Accent 3" w:semiHidden="0" w:uiPriority="73" w:unhideWhenUsed="0"/>
+    <w:lsdException w:name="Light Shading Accent 4" w:semiHidden="0" w:uiPriority="60" w:unhideWhenUsed="0"/>
+    <w:lsdException w:name="Light List Accent 4" w:semiHidden="0" w:uiPriority="61" w:unhideWhenUsed="0"/>
+    <w:lsdException w:name="Light Grid Accent 4" w:semiHidden="0" w:uiPriority="62" w:unhideWhenUsed="0"/>
+    <w:lsdException w:name="Medium Shading 1 Accent 4" w:semiHidden="0" w:uiPriority="63" w:unhideWhenUsed="0"/>
+    <w:lsdException w:name="Medium Shading 2 Accent 4" w:semiHidden="0" w:uiPriority="64" w:unhideWhenUsed="0"/>
+    <w:lsdException w:name="Medium List 1 Accent 4" w:semiHidden="0" w:uiPriority="65" w:unhideWhenUsed="0"/>
+    <w:lsdException w:name="Medium List 2 Accent 4" w:semiHidden="0" w:uiPriority="66" w:unhideWhenUsed="0"/>
+    <w:lsdException w:name="Medium Grid 1 Accent 4" w:semiHidden="0" w:uiPriority="67" w:unhideWhenUsed="0"/>
+    <w:lsdException w:name="Medium Grid 2 Accent 4" w:semiHidden="0" w:uiPriority="68" w:unhideWhenUsed="0"/>
+    <w:lsdException w:name="Medium Grid 3 Accent 4" w:semiHidden="0" w:uiPriority="69" w:unhideWhenUsed="0"/>
+    <w:lsdException w:name="Dark List Accent 4" w:semiHidden="0" w:uiPriority="70" w:unhideWhenUsed="0"/>
+    <w:lsdException w:name="Colorful Shading Accent 4" w:semiHidden="0" w:uiPriority="71" w:unhideWhenUsed="0"/>
+    <w:lsdException w:name="Colorful List Accent 4" w:semiHidden="0" w:uiPriority="72" w:unhideWhenUsed="0"/>
+    <w:lsdException w:name="Colorful Grid Accent 4" w:semiHidden="0" w:uiPriority="73" w:unhideWhenUsed="0"/>
+    <w:lsdException w:name="Light Shading Accent 5" w:semiHidden="0" w:uiPriority="60" w:unhideWhenUsed="0"/>
+    <w:lsdException w:name="Light List Accent 5" w:semiHidden="0" w:uiPriority="61" w:unhideWhenUsed="0"/>
+    <w:lsdException w:name="Light Grid Accent 5" w:semiHidden="0" w:uiPriority="62" w:unhideWhenUsed="0"/>
+    <w:lsdException w:name="Medium Shading 1 Accent 5" w:semiHidden="0" w:uiPriority="63" w:unhideWhenUsed="0"/>
+    <w:lsdException w:name="Medium Shading 2 Accent 5" w:semiHidden="0" w:uiPriority="64" w:unhideWhenUsed="0"/>
+    <w:lsdException w:name="Medium List 1 Accent 5" w:semiHidden="0" w:uiPriority="65" w:unhideWhenUsed="0"/>
+    <w:lsdException w:name="Medium List 2 Accent 5" w:semiHidden="0" w:uiPriority="66" w:unhideWhenUsed="0"/>
+    <w:lsdException w:name="Medium Grid 1 Accent 5" w:semiHidden="0" w:uiPriority="67" w:unhideWhenUsed="0"/>
+    <w:lsdException w:name="Medium Grid 2 Accent 5" w:semiHidden="0" w:uiPriority="68" w:unhideWhenUsed="0"/>
+    <w:lsdException w:name="Medium Grid 3 Accent 5" w:semiHidden="0" w:uiPriority="69" w:unhideWhenUsed="0"/>
+    <w:lsdException w:name="Dark List Accent 5" w:semiHidden="0" w:uiPriority="70" w:unhideWhenUsed="0"/>
+    <w:lsdException w:name="Colorful Shading Accent 5" w:semiHidden="0" w:uiPriority="71" w:unhideWhenUsed="0"/>
+    <w:lsdException w:name="Colorful List Accent 5" w:semiHidden="0" w:uiPriority="72" w:unhideWhenUsed="0"/>
+    <w:lsdException w:name="Colorful Grid Accent 5" w:semiHidden="0" w:uiPriority="73" w:unhideWhenUsed="0"/>
+    <w:lsdException w:name="Light Shading Accent 6" w:semiHidden="0" w:uiPriority="60" w:unhideWhenUsed="0"/>
+    <w:lsdException w:name="Light List Accent 6" w:semiHidden="0" w:uiPriority="61" w:unhideWhenUsed="0"/>
+    <w:lsdException w:name="Light Grid Accent 6" w:semiHidden="0" w:uiPriority="62" w:unhideWhenUsed="0"/>
+    <w:lsdException w:name="Medium Shading 1 Accent 6" w:semiHidden="0" w:uiPriority="63" w:unhideWhenUsed="0"/>
+    <w:lsdException w:name="Medium Shading 2 Accent 6" w:semiHidden="0" w:uiPriority="64" w:unhideWhenUsed="0"/>
+    <w:lsdException w:name="Medium List 1 Accent 6" w:semiHidden="0" w:uiPriority="65" w:unhideWhenUsed="0"/>
+    <w:lsdException w:name="Medium List 2 Accent 6" w:semiHidden="0" w:uiPriority="66" w:unhideWhenUsed="0"/>
+    <w:lsdException w:name="Medium Grid 1 Accent 6" w:semiHidden="0" w:uiPriority="67" w:unhideWhenUsed="0"/>
+    <w:lsdException w:name="Medium Grid 2 Accent 6" w:semiHidden="0" w:uiPriority="68" w:unhideWhenUsed="0"/>
+    <w:lsdException w:name="Medium Grid 3 Accent 6" w:semiHidden="0" w:uiPriority="69" w:unhideWhenUsed="0"/>
+    <w:lsdException w:name="Dark List Accent 6" w:semiHidden="0" w:uiPriority="70" w:unhideWhenUsed="0"/>
+    <w:lsdException w:name="Colorful Shading Accent 6" w:semiHidden="0" w:uiPriority="71" w:unhideWhenUsed="0"/>
+    <w:lsdException w:name="Colorful List Accent 6" w:semiHidden="0" w:uiPriority="72" w:unhideWhenUsed="0"/>
+    <w:lsdException w:name="Colorful Grid Accent 6" w:semiHidden="0" w:uiPriority="73" w:unhideWhenUsed="0"/>
+    <w:lsdException w:name="Subtle Emphasis" w:semiHidden="0" w:uiPriority="19" w:unhideWhenUsed="0" w:qFormat="1"/>
+    <w:lsdException w:name="Intense Emphasis" w:semiHidden="0" w:uiPriority="21" w:unhideWhenUsed="0" w:qFormat="1"/>
+    <w:lsdException w:name="Subtle Reference" w:semiHidden="0" w:uiPriority="31" w:unhideWhenUsed="0" w:qFormat="1"/>
+    <w:lsdException w:name="Intense Reference" w:semiHidden="0" w:uiPriority="32" w:unhideWhenUsed="0" w:qFormat="1"/>
+    <w:lsdException w:name="Book Title" w:semiHidden="0" w:uiPriority="33" w:unhideWhenUsed="0" w:qFormat="1"/>
+    <w:lsdException w:name="Bibliography" w:uiPriority="37"/>
+    <w:lsdException w:name="TOC Heading" w:uiPriority="39" w:qFormat="1"/>
   </w:latentStyles>
   <w:style w:type="paragraph" w:default="1" w:styleId="Normal">
     <w:name w:val="Normal"/>
@@ -1851,6 +1738,320 @@
       <w:color w:val="44546A" w:themeColor="text2"/>
       <w:sz w:val="18"/>
       <w:szCs w:val="18"/>
+    </w:rPr>
+  </w:style>
+  <w:style w:type="paragraph" w:styleId="BalloonText">
+    <w:name w:val="Balloon Text"/>
+    <w:basedOn w:val="Normal"/>
+    <w:link w:val="BalloonTextChar"/>
+    <w:uiPriority w:val="99"/>
+    <w:semiHidden/>
+    <w:unhideWhenUsed/>
+    <w:rsid w:val="00101171"/>
+    <w:pPr>
+      <w:spacing w:after="0" w:line="240" w:lineRule="auto"/>
+    </w:pPr>
+    <w:rPr>
+      <w:rFonts w:ascii="Tahoma" w:hAnsi="Tahoma" w:cs="Tahoma"/>
+      <w:sz w:val="16"/>
+      <w:szCs w:val="16"/>
+    </w:rPr>
+  </w:style>
+  <w:style w:type="character" w:customStyle="1" w:styleId="BalloonTextChar">
+    <w:name w:val="Balloon Text Char"/>
+    <w:basedOn w:val="DefaultParagraphFont"/>
+    <w:link w:val="BalloonText"/>
+    <w:uiPriority w:val="99"/>
+    <w:semiHidden/>
+    <w:rsid w:val="00101171"/>
+    <w:rPr>
+      <w:rFonts w:ascii="Tahoma" w:hAnsi="Tahoma" w:cs="Tahoma"/>
+      <w:sz w:val="16"/>
+      <w:szCs w:val="16"/>
+    </w:rPr>
+  </w:style>
+</w:styles>
+</file>
+
+<file path=word/stylesWithEffects.xml><?xml version="1.0" encoding="utf-8"?>
+<w:styles xmlns:wpc="http://schemas.microsoft.com/office/word/2010/wordprocessingCanvas" xmlns:mc="http://schemas.openxmlformats.org/markup-compatibility/2006" xmlns:o="urn:schemas-microsoft-com:office:office" xmlns:r="http://schemas.openxmlformats.org/officeDocument/2006/relationships" xmlns:m="http://schemas.openxmlformats.org/officeDocument/2006/math" xmlns:v="urn:schemas-microsoft-com:vml" xmlns:wp14="http://schemas.microsoft.com/office/word/2010/wordprocessingDrawing" xmlns:wp="http://schemas.openxmlformats.org/drawingml/2006/wordprocessingDrawing" xmlns:w10="urn:schemas-microsoft-com:office:word" xmlns:w="http://schemas.openxmlformats.org/wordprocessingml/2006/main" xmlns:w14="http://schemas.microsoft.com/office/word/2010/wordml" xmlns:wpg="http://schemas.microsoft.com/office/word/2010/wordprocessingGroup" xmlns:wpi="http://schemas.microsoft.com/office/word/2010/wordprocessingInk" xmlns:wne="http://schemas.microsoft.com/office/word/2006/wordml" xmlns:wps="http://schemas.microsoft.com/office/word/2010/wordprocessingShape" mc:Ignorable="w14 wp14">
+  <w:docDefaults>
+    <w:rPrDefault>
+      <w:rPr>
+        <w:rFonts w:asciiTheme="minorHAnsi" w:eastAsiaTheme="minorHAnsi" w:hAnsiTheme="minorHAnsi" w:cstheme="minorBidi"/>
+        <w:sz w:val="22"/>
+        <w:szCs w:val="22"/>
+        <w:lang w:val="en-US" w:eastAsia="en-US" w:bidi="ar-SA"/>
+      </w:rPr>
+    </w:rPrDefault>
+    <w:pPrDefault>
+      <w:pPr>
+        <w:spacing w:after="160" w:line="259" w:lineRule="auto"/>
+      </w:pPr>
+    </w:pPrDefault>
+  </w:docDefaults>
+  <w:latentStyles w:defLockedState="0" w:defUIPriority="99" w:defSemiHidden="1" w:defUnhideWhenUsed="1" w:defQFormat="0" w:count="267">
+    <w:lsdException w:name="Normal" w:semiHidden="0" w:uiPriority="0" w:unhideWhenUsed="0" w:qFormat="1"/>
+    <w:lsdException w:name="heading 1" w:semiHidden="0" w:uiPriority="9" w:unhideWhenUsed="0" w:qFormat="1"/>
+    <w:lsdException w:name="heading 2" w:uiPriority="9" w:qFormat="1"/>
+    <w:lsdException w:name="heading 3" w:uiPriority="9" w:qFormat="1"/>
+    <w:lsdException w:name="heading 4" w:uiPriority="9" w:qFormat="1"/>
+    <w:lsdException w:name="heading 5" w:uiPriority="9" w:qFormat="1"/>
+    <w:lsdException w:name="heading 6" w:uiPriority="9" w:qFormat="1"/>
+    <w:lsdException w:name="heading 7" w:uiPriority="9" w:qFormat="1"/>
+    <w:lsdException w:name="heading 8" w:uiPriority="9" w:qFormat="1"/>
+    <w:lsdException w:name="heading 9" w:uiPriority="9" w:qFormat="1"/>
+    <w:lsdException w:name="toc 1" w:uiPriority="39"/>
+    <w:lsdException w:name="toc 2" w:uiPriority="39"/>
+    <w:lsdException w:name="toc 3" w:uiPriority="39"/>
+    <w:lsdException w:name="toc 4" w:uiPriority="39"/>
+    <w:lsdException w:name="toc 5" w:uiPriority="39"/>
+    <w:lsdException w:name="toc 6" w:uiPriority="39"/>
+    <w:lsdException w:name="toc 7" w:uiPriority="39"/>
+    <w:lsdException w:name="toc 8" w:uiPriority="39"/>
+    <w:lsdException w:name="toc 9" w:uiPriority="39"/>
+    <w:lsdException w:name="caption" w:uiPriority="35" w:qFormat="1"/>
+    <w:lsdException w:name="Title" w:semiHidden="0" w:uiPriority="10" w:unhideWhenUsed="0" w:qFormat="1"/>
+    <w:lsdException w:name="Default Paragraph Font" w:uiPriority="1"/>
+    <w:lsdException w:name="Subtitle" w:semiHidden="0" w:uiPriority="11" w:unhideWhenUsed="0" w:qFormat="1"/>
+    <w:lsdException w:name="Strong" w:semiHidden="0" w:uiPriority="22" w:unhideWhenUsed="0" w:qFormat="1"/>
+    <w:lsdException w:name="Emphasis" w:semiHidden="0" w:uiPriority="20" w:unhideWhenUsed="0" w:qFormat="1"/>
+    <w:lsdException w:name="Table Grid" w:semiHidden="0" w:uiPriority="39" w:unhideWhenUsed="0"/>
+    <w:lsdException w:name="Placeholder Text" w:unhideWhenUsed="0"/>
+    <w:lsdException w:name="No Spacing" w:semiHidden="0" w:uiPriority="1" w:unhideWhenUsed="0" w:qFormat="1"/>
+    <w:lsdException w:name="Light Shading" w:semiHidden="0" w:uiPriority="60" w:unhideWhenUsed="0"/>
+    <w:lsdException w:name="Light List" w:semiHidden="0" w:uiPriority="61" w:unhideWhenUsed="0"/>
+    <w:lsdException w:name="Light Grid" w:semiHidden="0" w:uiPriority="62" w:unhideWhenUsed="0"/>
+    <w:lsdException w:name="Medium Shading 1" w:semiHidden="0" w:uiPriority="63" w:unhideWhenUsed="0"/>
+    <w:lsdException w:name="Medium Shading 2" w:semiHidden="0" w:uiPriority="64" w:unhideWhenUsed="0"/>
+    <w:lsdException w:name="Medium List 1" w:semiHidden="0" w:uiPriority="65" w:unhideWhenUsed="0"/>
+    <w:lsdException w:name="Medium List 2" w:semiHidden="0" w:uiPriority="66" w:unhideWhenUsed="0"/>
+    <w:lsdException w:name="Medium Grid 1" w:semiHidden="0" w:uiPriority="67" w:unhideWhenUsed="0"/>
+    <w:lsdException w:name="Medium Grid 2" w:semiHidden="0" w:uiPriority="68" w:unhideWhenUsed="0"/>
+    <w:lsdException w:name="Medium Grid 3" w:semiHidden="0" w:uiPriority="69" w:unhideWhenUsed="0"/>
+    <w:lsdException w:name="Dark List" w:semiHidden="0" w:uiPriority="70" w:unhideWhenUsed="0"/>
+    <w:lsdException w:name="Colorful Shading" w:semiHidden="0" w:uiPriority="71" w:unhideWhenUsed="0"/>
+    <w:lsdException w:name="Colorful List" w:semiHidden="0" w:uiPriority="72" w:unhideWhenUsed="0"/>
+    <w:lsdException w:name="Colorful Grid" w:semiHidden="0" w:uiPriority="73" w:unhideWhenUsed="0"/>
+    <w:lsdException w:name="Light Shading Accent 1" w:semiHidden="0" w:uiPriority="60" w:unhideWhenUsed="0"/>
+    <w:lsdException w:name="Light List Accent 1" w:semiHidden="0" w:uiPriority="61" w:unhideWhenUsed="0"/>
+    <w:lsdException w:name="Light Grid Accent 1" w:semiHidden="0" w:uiPriority="62" w:unhideWhenUsed="0"/>
+    <w:lsdException w:name="Medium Shading 1 Accent 1" w:semiHidden="0" w:uiPriority="63" w:unhideWhenUsed="0"/>
+    <w:lsdException w:name="Medium Shading 2 Accent 1" w:semiHidden="0" w:uiPriority="64" w:unhideWhenUsed="0"/>
+    <w:lsdException w:name="Medium List 1 Accent 1" w:semiHidden="0" w:uiPriority="65" w:unhideWhenUsed="0"/>
+    <w:lsdException w:name="Revision" w:unhideWhenUsed="0"/>
+    <w:lsdException w:name="List Paragraph" w:semiHidden="0" w:uiPriority="34" w:unhideWhenUsed="0" w:qFormat="1"/>
+    <w:lsdException w:name="Quote" w:semiHidden="0" w:uiPriority="29" w:unhideWhenUsed="0" w:qFormat="1"/>
+    <w:lsdException w:name="Intense Quote" w:semiHidden="0" w:uiPriority="30" w:unhideWhenUsed="0" w:qFormat="1"/>
+    <w:lsdException w:name="Medium List 2 Accent 1" w:semiHidden="0" w:uiPriority="66" w:unhideWhenUsed="0"/>
+    <w:lsdException w:name="Medium Grid 1 Accent 1" w:semiHidden="0" w:uiPriority="67" w:unhideWhenUsed="0"/>
+    <w:lsdException w:name="Medium Grid 2 Accent 1" w:semiHidden="0" w:uiPriority="68" w:unhideWhenUsed="0"/>
+    <w:lsdException w:name="Medium Grid 3 Accent 1" w:semiHidden="0" w:uiPriority="69" w:unhideWhenUsed="0"/>
+    <w:lsdException w:name="Dark List Accent 1" w:semiHidden="0" w:uiPriority="70" w:unhideWhenUsed="0"/>
+    <w:lsdException w:name="Colorful Shading Accent 1" w:semiHidden="0" w:uiPriority="71" w:unhideWhenUsed="0"/>
+    <w:lsdException w:name="Colorful List Accent 1" w:semiHidden="0" w:uiPriority="72" w:unhideWhenUsed="0"/>
+    <w:lsdException w:name="Colorful Grid Accent 1" w:semiHidden="0" w:uiPriority="73" w:unhideWhenUsed="0"/>
+    <w:lsdException w:name="Light Shading Accent 2" w:semiHidden="0" w:uiPriority="60" w:unhideWhenUsed="0"/>
+    <w:lsdException w:name="Light List Accent 2" w:semiHidden="0" w:uiPriority="61" w:unhideWhenUsed="0"/>
+    <w:lsdException w:name="Light Grid Accent 2" w:semiHidden="0" w:uiPriority="62" w:unhideWhenUsed="0"/>
+    <w:lsdException w:name="Medium Shading 1 Accent 2" w:semiHidden="0" w:uiPriority="63" w:unhideWhenUsed="0"/>
+    <w:lsdException w:name="Medium Shading 2 Accent 2" w:semiHidden="0" w:uiPriority="64" w:unhideWhenUsed="0"/>
+    <w:lsdException w:name="Medium List 1 Accent 2" w:semiHidden="0" w:uiPriority="65" w:unhideWhenUsed="0"/>
+    <w:lsdException w:name="Medium List 2 Accent 2" w:semiHidden="0" w:uiPriority="66" w:unhideWhenUsed="0"/>
+    <w:lsdException w:name="Medium Grid 1 Accent 2" w:semiHidden="0" w:uiPriority="67" w:unhideWhenUsed="0"/>
+    <w:lsdException w:name="Medium Grid 2 Accent 2" w:semiHidden="0" w:uiPriority="68" w:unhideWhenUsed="0"/>
+    <w:lsdException w:name="Medium Grid 3 Accent 2" w:semiHidden="0" w:uiPriority="69" w:unhideWhenUsed="0"/>
+    <w:lsdException w:name="Dark List Accent 2" w:semiHidden="0" w:uiPriority="70" w:unhideWhenUsed="0"/>
+    <w:lsdException w:name="Colorful Shading Accent 2" w:semiHidden="0" w:uiPriority="71" w:unhideWhenUsed="0"/>
+    <w:lsdException w:name="Colorful List Accent 2" w:semiHidden="0" w:uiPriority="72" w:unhideWhenUsed="0"/>
+    <w:lsdException w:name="Colorful Grid Accent 2" w:semiHidden="0" w:uiPriority="73" w:unhideWhenUsed="0"/>
+    <w:lsdException w:name="Light Shading Accent 3" w:semiHidden="0" w:uiPriority="60" w:unhideWhenUsed="0"/>
+    <w:lsdException w:name="Light List Accent 3" w:semiHidden="0" w:uiPriority="61" w:unhideWhenUsed="0"/>
+    <w:lsdException w:name="Light Grid Accent 3" w:semiHidden="0" w:uiPriority="62" w:unhideWhenUsed="0"/>
+    <w:lsdException w:name="Medium Shading 1 Accent 3" w:semiHidden="0" w:uiPriority="63" w:unhideWhenUsed="0"/>
+    <w:lsdException w:name="Medium Shading 2 Accent 3" w:semiHidden="0" w:uiPriority="64" w:unhideWhenUsed="0"/>
+    <w:lsdException w:name="Medium List 1 Accent 3" w:semiHidden="0" w:uiPriority="65" w:unhideWhenUsed="0"/>
+    <w:lsdException w:name="Medium List 2 Accent 3" w:semiHidden="0" w:uiPriority="66" w:unhideWhenUsed="0"/>
+    <w:lsdException w:name="Medium Grid 1 Accent 3" w:semiHidden="0" w:uiPriority="67" w:unhideWhenUsed="0"/>
+    <w:lsdException w:name="Medium Grid 2 Accent 3" w:semiHidden="0" w:uiPriority="68" w:unhideWhenUsed="0"/>
+    <w:lsdException w:name="Medium Grid 3 Accent 3" w:semiHidden="0" w:uiPriority="69" w:unhideWhenUsed="0"/>
+    <w:lsdException w:name="Dark List Accent 3" w:semiHidden="0" w:uiPriority="70" w:unhideWhenUsed="0"/>
+    <w:lsdException w:name="Colorful Shading Accent 3" w:semiHidden="0" w:uiPriority="71" w:unhideWhenUsed="0"/>
+    <w:lsdException w:name="Colorful List Accent 3" w:semiHidden="0" w:uiPriority="72" w:unhideWhenUsed="0"/>
+    <w:lsdException w:name="Colorful Grid Accent 3" w:semiHidden="0" w:uiPriority="73" w:unhideWhenUsed="0"/>
+    <w:lsdException w:name="Light Shading Accent 4" w:semiHidden="0" w:uiPriority="60" w:unhideWhenUsed="0"/>
+    <w:lsdException w:name="Light List Accent 4" w:semiHidden="0" w:uiPriority="61" w:unhideWhenUsed="0"/>
+    <w:lsdException w:name="Light Grid Accent 4" w:semiHidden="0" w:uiPriority="62" w:unhideWhenUsed="0"/>
+    <w:lsdException w:name="Medium Shading 1 Accent 4" w:semiHidden="0" w:uiPriority="63" w:unhideWhenUsed="0"/>
+    <w:lsdException w:name="Medium Shading 2 Accent 4" w:semiHidden="0" w:uiPriority="64" w:unhideWhenUsed="0"/>
+    <w:lsdException w:name="Medium List 1 Accent 4" w:semiHidden="0" w:uiPriority="65" w:unhideWhenUsed="0"/>
+    <w:lsdException w:name="Medium List 2 Accent 4" w:semiHidden="0" w:uiPriority="66" w:unhideWhenUsed="0"/>
+    <w:lsdException w:name="Medium Grid 1 Accent 4" w:semiHidden="0" w:uiPriority="67" w:unhideWhenUsed="0"/>
+    <w:lsdException w:name="Medium Grid 2 Accent 4" w:semiHidden="0" w:uiPriority="68" w:unhideWhenUsed="0"/>
+    <w:lsdException w:name="Medium Grid 3 Accent 4" w:semiHidden="0" w:uiPriority="69" w:unhideWhenUsed="0"/>
+    <w:lsdException w:name="Dark List Accent 4" w:semiHidden="0" w:uiPriority="70" w:unhideWhenUsed="0"/>
+    <w:lsdException w:name="Colorful Shading Accent 4" w:semiHidden="0" w:uiPriority="71" w:unhideWhenUsed="0"/>
+    <w:lsdException w:name="Colorful List Accent 4" w:semiHidden="0" w:uiPriority="72" w:unhideWhenUsed="0"/>
+    <w:lsdException w:name="Colorful Grid Accent 4" w:semiHidden="0" w:uiPriority="73" w:unhideWhenUsed="0"/>
+    <w:lsdException w:name="Light Shading Accent 5" w:semiHidden="0" w:uiPriority="60" w:unhideWhenUsed="0"/>
+    <w:lsdException w:name="Light List Accent 5" w:semiHidden="0" w:uiPriority="61" w:unhideWhenUsed="0"/>
+    <w:lsdException w:name="Light Grid Accent 5" w:semiHidden="0" w:uiPriority="62" w:unhideWhenUsed="0"/>
+    <w:lsdException w:name="Medium Shading 1 Accent 5" w:semiHidden="0" w:uiPriority="63" w:unhideWhenUsed="0"/>
+    <w:lsdException w:name="Medium Shading 2 Accent 5" w:semiHidden="0" w:uiPriority="64" w:unhideWhenUsed="0"/>
+    <w:lsdException w:name="Medium List 1 Accent 5" w:semiHidden="0" w:uiPriority="65" w:unhideWhenUsed="0"/>
+    <w:lsdException w:name="Medium List 2 Accent 5" w:semiHidden="0" w:uiPriority="66" w:unhideWhenUsed="0"/>
+    <w:lsdException w:name="Medium Grid 1 Accent 5" w:semiHidden="0" w:uiPriority="67" w:unhideWhenUsed="0"/>
+    <w:lsdException w:name="Medium Grid 2 Accent 5" w:semiHidden="0" w:uiPriority="68" w:unhideWhenUsed="0"/>
+    <w:lsdException w:name="Medium Grid 3 Accent 5" w:semiHidden="0" w:uiPriority="69" w:unhideWhenUsed="0"/>
+    <w:lsdException w:name="Dark List Accent 5" w:semiHidden="0" w:uiPriority="70" w:unhideWhenUsed="0"/>
+    <w:lsdException w:name="Colorful Shading Accent 5" w:semiHidden="0" w:uiPriority="71" w:unhideWhenUsed="0"/>
+    <w:lsdException w:name="Colorful List Accent 5" w:semiHidden="0" w:uiPriority="72" w:unhideWhenUsed="0"/>
+    <w:lsdException w:name="Colorful Grid Accent 5" w:semiHidden="0" w:uiPriority="73" w:unhideWhenUsed="0"/>
+    <w:lsdException w:name="Light Shading Accent 6" w:semiHidden="0" w:uiPriority="60" w:unhideWhenUsed="0"/>
+    <w:lsdException w:name="Light List Accent 6" w:semiHidden="0" w:uiPriority="61" w:unhideWhenUsed="0"/>
+    <w:lsdException w:name="Light Grid Accent 6" w:semiHidden="0" w:uiPriority="62" w:unhideWhenUsed="0"/>
+    <w:lsdException w:name="Medium Shading 1 Accent 6" w:semiHidden="0" w:uiPriority="63" w:unhideWhenUsed="0"/>
+    <w:lsdException w:name="Medium Shading 2 Accent 6" w:semiHidden="0" w:uiPriority="64" w:unhideWhenUsed="0"/>
+    <w:lsdException w:name="Medium List 1 Accent 6" w:semiHidden="0" w:uiPriority="65" w:unhideWhenUsed="0"/>
+    <w:lsdException w:name="Medium List 2 Accent 6" w:semiHidden="0" w:uiPriority="66" w:unhideWhenUsed="0"/>
+    <w:lsdException w:name="Medium Grid 1 Accent 6" w:semiHidden="0" w:uiPriority="67" w:unhideWhenUsed="0"/>
+    <w:lsdException w:name="Medium Grid 2 Accent 6" w:semiHidden="0" w:uiPriority="68" w:unhideWhenUsed="0"/>
+    <w:lsdException w:name="Medium Grid 3 Accent 6" w:semiHidden="0" w:uiPriority="69" w:unhideWhenUsed="0"/>
+    <w:lsdException w:name="Dark List Accent 6" w:semiHidden="0" w:uiPriority="70" w:unhideWhenUsed="0"/>
+    <w:lsdException w:name="Colorful Shading Accent 6" w:semiHidden="0" w:uiPriority="71" w:unhideWhenUsed="0"/>
+    <w:lsdException w:name="Colorful List Accent 6" w:semiHidden="0" w:uiPriority="72" w:unhideWhenUsed="0"/>
+    <w:lsdException w:name="Colorful Grid Accent 6" w:semiHidden="0" w:uiPriority="73" w:unhideWhenUsed="0"/>
+    <w:lsdException w:name="Subtle Emphasis" w:semiHidden="0" w:uiPriority="19" w:unhideWhenUsed="0" w:qFormat="1"/>
+    <w:lsdException w:name="Intense Emphasis" w:semiHidden="0" w:uiPriority="21" w:unhideWhenUsed="0" w:qFormat="1"/>
+    <w:lsdException w:name="Subtle Reference" w:semiHidden="0" w:uiPriority="31" w:unhideWhenUsed="0" w:qFormat="1"/>
+    <w:lsdException w:name="Intense Reference" w:semiHidden="0" w:uiPriority="32" w:unhideWhenUsed="0" w:qFormat="1"/>
+    <w:lsdException w:name="Book Title" w:semiHidden="0" w:uiPriority="33" w:unhideWhenUsed="0" w:qFormat="1"/>
+    <w:lsdException w:name="Bibliography" w:uiPriority="37"/>
+    <w:lsdException w:name="TOC Heading" w:uiPriority="39" w:qFormat="1"/>
+  </w:latentStyles>
+  <w:style w:type="paragraph" w:default="1" w:styleId="Normal">
+    <w:name w:val="Normal"/>
+    <w:qFormat/>
+  </w:style>
+  <w:style w:type="character" w:default="1" w:styleId="DefaultParagraphFont">
+    <w:name w:val="Default Paragraph Font"/>
+    <w:uiPriority w:val="1"/>
+    <w:semiHidden/>
+    <w:unhideWhenUsed/>
+  </w:style>
+  <w:style w:type="table" w:default="1" w:styleId="TableNormal">
+    <w:name w:val="Normal Table"/>
+    <w:uiPriority w:val="99"/>
+    <w:semiHidden/>
+    <w:unhideWhenUsed/>
+    <w:tblPr>
+      <w:tblInd w:w="0" w:type="dxa"/>
+      <w:tblCellMar>
+        <w:top w:w="0" w:type="dxa"/>
+        <w:left w:w="108" w:type="dxa"/>
+        <w:bottom w:w="0" w:type="dxa"/>
+        <w:right w:w="108" w:type="dxa"/>
+      </w:tblCellMar>
+    </w:tblPr>
+  </w:style>
+  <w:style w:type="numbering" w:default="1" w:styleId="NoList">
+    <w:name w:val="No List"/>
+    <w:uiPriority w:val="99"/>
+    <w:semiHidden/>
+    <w:unhideWhenUsed/>
+  </w:style>
+  <w:style w:type="paragraph" w:styleId="Title">
+    <w:name w:val="Title"/>
+    <w:basedOn w:val="Normal"/>
+    <w:next w:val="Normal"/>
+    <w:link w:val="TitleChar"/>
+    <w:uiPriority w:val="10"/>
+    <w:qFormat/>
+    <w:rsid w:val="005E2762"/>
+    <w:pPr>
+      <w:spacing w:after="0" w:line="240" w:lineRule="auto"/>
+      <w:contextualSpacing/>
+    </w:pPr>
+    <w:rPr>
+      <w:rFonts w:asciiTheme="majorHAnsi" w:eastAsiaTheme="majorEastAsia" w:hAnsiTheme="majorHAnsi" w:cstheme="majorBidi"/>
+      <w:spacing w:val="-10"/>
+      <w:kern w:val="28"/>
+      <w:sz w:val="56"/>
+      <w:szCs w:val="56"/>
+    </w:rPr>
+  </w:style>
+  <w:style w:type="character" w:customStyle="1" w:styleId="TitleChar">
+    <w:name w:val="Title Char"/>
+    <w:basedOn w:val="DefaultParagraphFont"/>
+    <w:link w:val="Title"/>
+    <w:uiPriority w:val="10"/>
+    <w:rsid w:val="005E2762"/>
+    <w:rPr>
+      <w:rFonts w:asciiTheme="majorHAnsi" w:eastAsiaTheme="majorEastAsia" w:hAnsiTheme="majorHAnsi" w:cstheme="majorBidi"/>
+      <w:spacing w:val="-10"/>
+      <w:kern w:val="28"/>
+      <w:sz w:val="56"/>
+      <w:szCs w:val="56"/>
+    </w:rPr>
+  </w:style>
+  <w:style w:type="paragraph" w:styleId="ListParagraph">
+    <w:name w:val="List Paragraph"/>
+    <w:basedOn w:val="Normal"/>
+    <w:uiPriority w:val="34"/>
+    <w:qFormat/>
+    <w:rsid w:val="005E2762"/>
+    <w:pPr>
+      <w:ind w:left="720"/>
+      <w:contextualSpacing/>
+    </w:pPr>
+  </w:style>
+  <w:style w:type="paragraph" w:styleId="Caption">
+    <w:name w:val="caption"/>
+    <w:basedOn w:val="Normal"/>
+    <w:next w:val="Normal"/>
+    <w:uiPriority w:val="35"/>
+    <w:unhideWhenUsed/>
+    <w:qFormat/>
+    <w:rsid w:val="009A6BC7"/>
+    <w:pPr>
+      <w:spacing w:after="200" w:line="240" w:lineRule="auto"/>
+    </w:pPr>
+    <w:rPr>
+      <w:i/>
+      <w:iCs/>
+      <w:color w:val="44546A" w:themeColor="text2"/>
+      <w:sz w:val="18"/>
+      <w:szCs w:val="18"/>
+    </w:rPr>
+  </w:style>
+  <w:style w:type="paragraph" w:styleId="BalloonText">
+    <w:name w:val="Balloon Text"/>
+    <w:basedOn w:val="Normal"/>
+    <w:link w:val="BalloonTextChar"/>
+    <w:uiPriority w:val="99"/>
+    <w:semiHidden/>
+    <w:unhideWhenUsed/>
+    <w:rsid w:val="00101171"/>
+    <w:pPr>
+      <w:spacing w:after="0" w:line="240" w:lineRule="auto"/>
+    </w:pPr>
+    <w:rPr>
+      <w:rFonts w:ascii="Tahoma" w:hAnsi="Tahoma" w:cs="Tahoma"/>
+      <w:sz w:val="16"/>
+      <w:szCs w:val="16"/>
+    </w:rPr>
+  </w:style>
+  <w:style w:type="character" w:customStyle="1" w:styleId="BalloonTextChar">
+    <w:name w:val="Balloon Text Char"/>
+    <w:basedOn w:val="DefaultParagraphFont"/>
+    <w:link w:val="BalloonText"/>
+    <w:uiPriority w:val="99"/>
+    <w:semiHidden/>
+    <w:rsid w:val="00101171"/>
+    <w:rPr>
+      <w:rFonts w:ascii="Tahoma" w:hAnsi="Tahoma" w:cs="Tahoma"/>
+      <w:sz w:val="16"/>
+      <w:szCs w:val="16"/>
     </w:rPr>
   </w:style>
 </w:styles>
@@ -2111,7 +2312,7 @@
   <a:extraClrSchemeLst/>
   <a:extLst>
     <a:ext uri="{05A4C25C-085E-4340-85A3-A5531E510DB2}">
-      <thm15:themeFamily xmlns:thm15="http://schemas.microsoft.com/office/thememl/2012/main" name="Office Theme" id="{62F939B6-93AF-4DB8-9C6B-D6C7DFDC589F}" vid="{4A3C46E8-61CC-4603-A589-7422A47A8E4A}"/>
+      <thm15:themeFamily xmlns:thm15="http://schemas.microsoft.com/office/thememl/2012/main" xmlns="" name="Office Theme" id="{62F939B6-93AF-4DB8-9C6B-D6C7DFDC589F}" vid="{4A3C46E8-61CC-4603-A589-7422A47A8E4A}"/>
     </a:ext>
   </a:extLst>
 </a:theme>
@@ -2122,7 +2323,7 @@
 </file>
 
 <file path=customXml/itemProps1.xml><?xml version="1.0" encoding="utf-8"?>
-<ds:datastoreItem xmlns:ds="http://schemas.openxmlformats.org/officeDocument/2006/customXml" ds:itemID="{26AC7A8D-F1CB-4BBF-B825-64CB9F394D4C}">
+<ds:datastoreItem xmlns:ds="http://schemas.openxmlformats.org/officeDocument/2006/customXml" ds:itemID="{1AD71744-3B6F-47F7-8AEA-AD59C79AC268}">
   <ds:schemaRefs>
     <ds:schemaRef ds:uri="http://schemas.openxmlformats.org/officeDocument/2006/bibliography"/>
   </ds:schemaRefs>

</xml_diff>